<commit_message>
Ekaagni kaandam Tamil 04/06/2021
</commit_message>
<xml_diff>
--- a/ekAgni/Ekaagni Kaandam Tamil corrections.docx
+++ b/ekAgni/Ekaagni Kaandam Tamil corrections.docx
@@ -36,6 +36,7 @@
         <w:t xml:space="preserve"> </w:t>
       </w:r>
       <w:proofErr w:type="spellStart"/>
+      <w:proofErr w:type="gramStart"/>
       <w:r>
         <w:rPr>
           <w:b/>
@@ -44,7 +45,27 @@
           <w:szCs w:val="32"/>
           <w:u w:val="single"/>
         </w:rPr>
-        <w:t>kaadam</w:t>
+        <w:t>kaa</w:t>
+      </w:r>
+      <w:r>
+        <w:rPr>
+          <w:b/>
+          <w:bCs/>
+          <w:sz w:val="32"/>
+          <w:szCs w:val="32"/>
+          <w:u w:val="single"/>
+        </w:rPr>
+        <w:t>ND</w:t>
+      </w:r>
+      <w:r>
+        <w:rPr>
+          <w:b/>
+          <w:bCs/>
+          <w:sz w:val="32"/>
+          <w:szCs w:val="32"/>
+          <w:u w:val="single"/>
+        </w:rPr>
+        <w:t>am</w:t>
       </w:r>
       <w:proofErr w:type="spellEnd"/>
       <w:r>
@@ -65,7 +86,18 @@
           <w:szCs w:val="32"/>
           <w:u w:val="single"/>
         </w:rPr>
-        <w:t xml:space="preserve"> – </w:t>
+        <w:t xml:space="preserve"> –</w:t>
+      </w:r>
+      <w:proofErr w:type="gramEnd"/>
+      <w:r>
+        <w:rPr>
+          <w:b/>
+          <w:bCs/>
+          <w:sz w:val="32"/>
+          <w:szCs w:val="32"/>
+          <w:u w:val="single"/>
+        </w:rPr>
+        <w:t xml:space="preserve"> </w:t>
       </w:r>
       <w:r>
         <w:rPr>
@@ -113,10 +145,9 @@
           <w:bCs/>
           <w:sz w:val="32"/>
           <w:szCs w:val="32"/>
-          <w:highlight w:val="red"/>
           <w:u w:val="single"/>
         </w:rPr>
-        <w:t>??????</w:t>
+        <w:t>May 31, 2021</w:t>
       </w:r>
     </w:p>
     <w:p>
@@ -136,7 +167,27 @@
           <w:sz w:val="32"/>
           <w:szCs w:val="32"/>
         </w:rPr>
-        <w:t>(ignore those which are already incorporated in your book’s version and date)</w:t>
+        <w:t>(</w:t>
+      </w:r>
+      <w:proofErr w:type="gramStart"/>
+      <w:r>
+        <w:rPr>
+          <w:b/>
+          <w:bCs/>
+          <w:sz w:val="32"/>
+          <w:szCs w:val="32"/>
+        </w:rPr>
+        <w:t>ignore</w:t>
+      </w:r>
+      <w:proofErr w:type="gramEnd"/>
+      <w:r>
+        <w:rPr>
+          <w:b/>
+          <w:bCs/>
+          <w:sz w:val="32"/>
+          <w:szCs w:val="32"/>
+        </w:rPr>
+        <w:t xml:space="preserve"> those which are already incorporated in your book’s version and date)</w:t>
       </w:r>
     </w:p>
     <w:tbl>
@@ -170,14 +221,16 @@
               <w:rPr>
                 <w:b/>
                 <w:bCs/>
-                <w:szCs w:val="24"/>
+                <w:sz w:val="32"/>
+                <w:szCs w:val="32"/>
               </w:rPr>
             </w:pPr>
             <w:r>
               <w:rPr>
                 <w:b/>
                 <w:bCs/>
-                <w:szCs w:val="24"/>
+                <w:sz w:val="32"/>
+                <w:szCs w:val="32"/>
               </w:rPr>
               <w:t>Section, Paragraph</w:t>
             </w:r>
@@ -189,14 +242,16 @@
               <w:rPr>
                 <w:b/>
                 <w:bCs/>
-                <w:szCs w:val="24"/>
+                <w:sz w:val="32"/>
+                <w:szCs w:val="32"/>
               </w:rPr>
             </w:pPr>
             <w:r>
               <w:rPr>
                 <w:b/>
                 <w:bCs/>
-                <w:szCs w:val="24"/>
+                <w:sz w:val="32"/>
+                <w:szCs w:val="32"/>
               </w:rPr>
               <w:t>Reference</w:t>
             </w:r>
@@ -368,122 +423,134 @@
             </w:pPr>
             <w:r>
               <w:rPr>
-                <w:rFonts w:ascii="BRH Devanagari Extra" w:hAnsi="BRH Devanagari Extra" w:cs="BRH Devanagari Extra"/>
-                <w:sz w:val="40"/>
-                <w:szCs w:val="40"/>
-                <w:lang w:bidi="ml-IN"/>
-              </w:rPr>
-              <w:t>Â</w:t>
-            </w:r>
-            <w:r>
-              <w:rPr>
-                <w:rFonts w:ascii="BRH Malayalam Extra" w:hAnsi="BRH Malayalam Extra" w:cs="BRH Devanagari Extra"/>
-                <w:sz w:val="34"/>
-                <w:szCs w:val="40"/>
-                <w:lang w:bidi="ml-IN"/>
-              </w:rPr>
-              <w:t>–</w:t>
-            </w:r>
-            <w:proofErr w:type="spellStart"/>
-            <w:r>
-              <w:rPr>
-                <w:rFonts w:ascii="BRH Devanagari Extra" w:hAnsi="BRH Devanagari Extra" w:cs="BRH Devanagari Extra"/>
-                <w:sz w:val="40"/>
-                <w:szCs w:val="40"/>
-                <w:lang w:bidi="ml-IN"/>
-              </w:rPr>
-              <w:t>YqÉÇ</w:t>
-            </w:r>
-            <w:proofErr w:type="spellEnd"/>
-            <w:r>
-              <w:rPr>
-                <w:rFonts w:ascii="BRH Devanagari Extra" w:hAnsi="BRH Devanagari Extra" w:cs="BRH Devanagari Extra"/>
-                <w:sz w:val="40"/>
-                <w:szCs w:val="40"/>
-                <w:lang w:bidi="ml-IN"/>
-              </w:rPr>
-              <w:t xml:space="preserve"> </w:t>
-            </w:r>
-            <w:proofErr w:type="spellStart"/>
-            <w:r>
-              <w:rPr>
-                <w:rFonts w:ascii="BRH Devanagari Extra" w:hAnsi="BRH Devanagari Extra" w:cs="BRH Devanagari Extra"/>
-                <w:sz w:val="40"/>
-                <w:szCs w:val="40"/>
+                <w:rFonts w:ascii="Latha" w:hAnsi="Latha" w:cs="Latha"/>
+                <w:sz w:val="28"/>
+                <w:szCs w:val="28"/>
+                <w:cs/>
+                <w:lang w:bidi="ta-IN"/>
+              </w:rPr>
+              <w:t>பி</w:t>
+            </w:r>
+            <w:r>
+              <w:rPr>
+                <w:rFonts w:ascii="BRH Tamil Tab Extra" w:hAnsi="BRH Tamil Tab Extra" w:cs="Latha"/>
+                <w:b/>
+                <w:sz w:val="32"/>
+                <w:szCs w:val="28"/>
+                <w:lang w:bidi="ta-IN"/>
+              </w:rPr>
+              <w:t>…</w:t>
+            </w:r>
+            <w:r>
+              <w:rPr>
+                <w:rFonts w:ascii="Latha" w:hAnsi="Latha" w:cs="Latha"/>
+                <w:b/>
+                <w:bCs/>
+                <w:position w:val="-12"/>
+                <w:sz w:val="28"/>
+                <w:szCs w:val="28"/>
+                <w:cs/>
+                <w:lang w:bidi="ta-IN"/>
+              </w:rPr>
+              <w:t>3</w:t>
+            </w:r>
+            <w:r>
+              <w:rPr>
+                <w:rFonts w:ascii="Latha" w:hAnsi="Latha" w:cs="Latha"/>
+                <w:sz w:val="28"/>
+                <w:szCs w:val="28"/>
+                <w:cs/>
+                <w:lang w:bidi="ta-IN"/>
+              </w:rPr>
+              <w:t>ப்</w:t>
+            </w:r>
+            <w:r>
+              <w:rPr>
+                <w:rFonts w:ascii="Latha" w:hAnsi="Latha" w:cs="Latha"/>
+                <w:b/>
+                <w:bCs/>
+                <w:position w:val="-12"/>
+                <w:sz w:val="28"/>
+                <w:szCs w:val="28"/>
+                <w:cs/>
+                <w:lang w:bidi="ta-IN"/>
+              </w:rPr>
+              <w:t>4</w:t>
+            </w:r>
+            <w:r>
+              <w:rPr>
+                <w:rFonts w:ascii="Latha" w:hAnsi="Latha" w:cs="Latha"/>
+                <w:sz w:val="28"/>
+                <w:szCs w:val="28"/>
+                <w:cs/>
+                <w:lang w:bidi="ta-IN"/>
+              </w:rPr>
+              <w:t>ரன்னிஷ்க</w:t>
+            </w:r>
+            <w:r>
+              <w:rPr>
+                <w:rFonts w:ascii="BRH Tamil Tab Extra" w:hAnsi="BRH Tamil Tab Extra" w:cs="Latha"/>
+                <w:b/>
+                <w:sz w:val="36"/>
+                <w:szCs w:val="28"/>
+                <w:lang w:bidi="ta-IN"/>
+              </w:rPr>
+              <w:t>†</w:t>
+            </w:r>
+            <w:r>
+              <w:rPr>
+                <w:rFonts w:ascii="Latha" w:hAnsi="Latha" w:cs="Latha"/>
+                <w:sz w:val="28"/>
+                <w:szCs w:val="28"/>
+                <w:cs/>
+                <w:lang w:bidi="ta-IN"/>
+              </w:rPr>
+              <w:t>ஞ் ச ரு</w:t>
+            </w:r>
+            <w:r>
+              <w:rPr>
+                <w:rFonts w:ascii="BRH Tamil Tab Extra" w:hAnsi="BRH Tamil Tab Extra" w:cs="Latha"/>
+                <w:b/>
+                <w:sz w:val="32"/>
+                <w:szCs w:val="28"/>
+                <w:lang w:bidi="ta-IN"/>
+              </w:rPr>
+              <w:t>…</w:t>
+            </w:r>
+            <w:r>
+              <w:rPr>
+                <w:rFonts w:ascii="Latha" w:hAnsi="Latha" w:cs="Latha"/>
+                <w:sz w:val="28"/>
+                <w:szCs w:val="28"/>
+                <w:cs/>
+                <w:lang w:bidi="ta-IN"/>
+              </w:rPr>
+              <w:t>க்ம</w:t>
+            </w:r>
+            <w:r>
+              <w:rPr>
+                <w:rFonts w:ascii="Latha" w:hAnsi="Latha" w:cs="Latha"/>
+                <w:color w:val="FF0000"/>
+                <w:sz w:val="28"/>
+                <w:szCs w:val="28"/>
                 <w:highlight w:val="yellow"/>
-                <w:lang w:bidi="ml-IN"/>
-              </w:rPr>
-              <w:t>ecÉ</w:t>
-            </w:r>
-            <w:proofErr w:type="spellEnd"/>
-            <w:r>
-              <w:rPr>
-                <w:rFonts w:ascii="BRH Malayalam Extra" w:hAnsi="BRH Malayalam Extra" w:cs="BRH Devanagari Extra"/>
-                <w:sz w:val="34"/>
-                <w:szCs w:val="40"/>
+                <w:cs/>
+                <w:lang w:bidi="ta-IN"/>
+              </w:rPr>
+              <w:t>ஞ் ஜ்ச</w:t>
+            </w:r>
+            <w:r>
+              <w:rPr>
+                <w:rFonts w:ascii="BRH Tamil Tab Extra" w:hAnsi="BRH Tamil Tab Extra" w:cs="Latha"/>
+                <w:b/>
+                <w:color w:val="FF0000"/>
+                <w:sz w:val="32"/>
+                <w:szCs w:val="28"/>
                 <w:highlight w:val="yellow"/>
-                <w:lang w:bidi="ml-IN"/>
-              </w:rPr>
-              <w:t>–</w:t>
-            </w:r>
-            <w:r>
-              <w:rPr>
-                <w:rFonts w:ascii="BRH Devanagari Extra" w:hAnsi="BRH Devanagari Extra" w:cs="BRH Devanagari Extra"/>
-                <w:sz w:val="40"/>
-                <w:szCs w:val="40"/>
-                <w:lang w:bidi="ml-IN"/>
-              </w:rPr>
-              <w:t xml:space="preserve"> </w:t>
-            </w:r>
-            <w:proofErr w:type="spellStart"/>
-            <w:r>
-              <w:rPr>
-                <w:rFonts w:ascii="BRH Devanagari Extra" w:hAnsi="BRH Devanagari Extra" w:cs="BRH Devanagari Extra"/>
-                <w:sz w:val="40"/>
-                <w:szCs w:val="40"/>
-                <w:lang w:bidi="ml-IN"/>
-              </w:rPr>
-              <w:t>zÉÑlÉÉ</w:t>
-            </w:r>
-            <w:proofErr w:type="spellEnd"/>
-            <w:r>
-              <w:rPr>
-                <w:rFonts w:ascii="BRH Malayalam Extra" w:hAnsi="BRH Malayalam Extra" w:cs="BRH Devanagari Extra"/>
-                <w:sz w:val="34"/>
-                <w:szCs w:val="40"/>
-                <w:lang w:bidi="ml-IN"/>
-              </w:rPr>
-              <w:t>–</w:t>
-            </w:r>
-            <w:proofErr w:type="spellStart"/>
-            <w:r>
-              <w:rPr>
-                <w:rFonts w:ascii="BRH Devanagari Extra" w:hAnsi="BRH Devanagari Extra" w:cs="BRH Devanagari Extra"/>
-                <w:sz w:val="40"/>
-                <w:szCs w:val="40"/>
-                <w:lang w:bidi="ml-IN"/>
-              </w:rPr>
-              <w:t>qÉaÉë</w:t>
-            </w:r>
-            <w:r>
-              <w:rPr>
-                <w:rFonts w:ascii="BRH Devanagari Extra" w:hAnsi="BRH Devanagari Extra" w:cs="BRH Devanagari Extra"/>
-                <w:sz w:val="36"/>
-                <w:szCs w:val="40"/>
-                <w:lang w:bidi="ml-IN"/>
-              </w:rPr>
-              <w:t>óè</w:t>
-            </w:r>
-            <w:r>
-              <w:rPr>
-                <w:rFonts w:ascii="BRH Devanagari Extra" w:hAnsi="BRH Devanagari Extra" w:cs="BRH Devanagari Extra"/>
-                <w:sz w:val="40"/>
-                <w:szCs w:val="40"/>
-                <w:lang w:bidi="ml-IN"/>
-              </w:rPr>
-              <w:t>þ</w:t>
-            </w:r>
-            <w:proofErr w:type="spellEnd"/>
+                <w:lang w:bidi="ta-IN"/>
+              </w:rPr>
+              <w:t>…</w:t>
+            </w:r>
           </w:p>
         </w:tc>
         <w:tc>
@@ -501,122 +568,134 @@
             </w:pPr>
             <w:r>
               <w:rPr>
-                <w:rFonts w:ascii="BRH Devanagari Extra" w:hAnsi="BRH Devanagari Extra" w:cs="BRH Devanagari Extra"/>
-                <w:sz w:val="40"/>
-                <w:szCs w:val="40"/>
-                <w:lang w:bidi="ml-IN"/>
-              </w:rPr>
-              <w:t>Â</w:t>
-            </w:r>
-            <w:r>
-              <w:rPr>
-                <w:rFonts w:ascii="BRH Malayalam Extra" w:hAnsi="BRH Malayalam Extra" w:cs="BRH Devanagari Extra"/>
-                <w:sz w:val="34"/>
-                <w:szCs w:val="40"/>
-                <w:lang w:bidi="ml-IN"/>
-              </w:rPr>
-              <w:t>–</w:t>
-            </w:r>
-            <w:proofErr w:type="spellStart"/>
-            <w:r>
-              <w:rPr>
-                <w:rFonts w:ascii="BRH Devanagari Extra" w:hAnsi="BRH Devanagari Extra" w:cs="BRH Devanagari Extra"/>
-                <w:sz w:val="40"/>
-                <w:szCs w:val="40"/>
-                <w:lang w:bidi="ml-IN"/>
-              </w:rPr>
-              <w:t>YqÉÇ</w:t>
-            </w:r>
-            <w:proofErr w:type="spellEnd"/>
-            <w:r>
-              <w:rPr>
-                <w:rFonts w:ascii="BRH Devanagari Extra" w:hAnsi="BRH Devanagari Extra" w:cs="BRH Devanagari Extra"/>
-                <w:sz w:val="40"/>
-                <w:szCs w:val="40"/>
-                <w:lang w:bidi="ml-IN"/>
-              </w:rPr>
-              <w:t xml:space="preserve"> </w:t>
-            </w:r>
-            <w:proofErr w:type="spellStart"/>
-            <w:r>
-              <w:rPr>
-                <w:rFonts w:ascii="BRH Devanagari Extra" w:hAnsi="BRH Devanagari Extra" w:cs="BRH Devanagari Extra"/>
-                <w:sz w:val="40"/>
-                <w:szCs w:val="40"/>
+                <w:rFonts w:ascii="Latha" w:hAnsi="Latha" w:cs="Latha"/>
+                <w:sz w:val="28"/>
+                <w:szCs w:val="28"/>
+                <w:cs/>
+                <w:lang w:bidi="ta-IN"/>
+              </w:rPr>
+              <w:t>பி</w:t>
+            </w:r>
+            <w:r>
+              <w:rPr>
+                <w:rFonts w:ascii="BRH Tamil Tab Extra" w:hAnsi="BRH Tamil Tab Extra" w:cs="Latha"/>
+                <w:b/>
+                <w:sz w:val="32"/>
+                <w:szCs w:val="28"/>
+                <w:lang w:bidi="ta-IN"/>
+              </w:rPr>
+              <w:t>…</w:t>
+            </w:r>
+            <w:r>
+              <w:rPr>
+                <w:rFonts w:ascii="Latha" w:hAnsi="Latha" w:cs="Latha"/>
+                <w:b/>
+                <w:bCs/>
+                <w:position w:val="-12"/>
+                <w:sz w:val="28"/>
+                <w:szCs w:val="28"/>
+                <w:cs/>
+                <w:lang w:bidi="ta-IN"/>
+              </w:rPr>
+              <w:t>3</w:t>
+            </w:r>
+            <w:r>
+              <w:rPr>
+                <w:rFonts w:ascii="Latha" w:hAnsi="Latha" w:cs="Latha"/>
+                <w:sz w:val="28"/>
+                <w:szCs w:val="28"/>
+                <w:cs/>
+                <w:lang w:bidi="ta-IN"/>
+              </w:rPr>
+              <w:t>ப்</w:t>
+            </w:r>
+            <w:r>
+              <w:rPr>
+                <w:rFonts w:ascii="Latha" w:hAnsi="Latha" w:cs="Latha"/>
+                <w:b/>
+                <w:bCs/>
+                <w:position w:val="-12"/>
+                <w:sz w:val="28"/>
+                <w:szCs w:val="28"/>
+                <w:cs/>
+                <w:lang w:bidi="ta-IN"/>
+              </w:rPr>
+              <w:t>4</w:t>
+            </w:r>
+            <w:r>
+              <w:rPr>
+                <w:rFonts w:ascii="Latha" w:hAnsi="Latha" w:cs="Latha"/>
+                <w:sz w:val="28"/>
+                <w:szCs w:val="28"/>
+                <w:cs/>
+                <w:lang w:bidi="ta-IN"/>
+              </w:rPr>
+              <w:t>ரன்னிஷ்க</w:t>
+            </w:r>
+            <w:r>
+              <w:rPr>
+                <w:rFonts w:ascii="BRH Tamil Tab Extra" w:hAnsi="BRH Tamil Tab Extra" w:cs="Latha"/>
+                <w:b/>
+                <w:sz w:val="36"/>
+                <w:szCs w:val="28"/>
+                <w:lang w:bidi="ta-IN"/>
+              </w:rPr>
+              <w:t>†</w:t>
+            </w:r>
+            <w:r>
+              <w:rPr>
+                <w:rFonts w:ascii="Latha" w:hAnsi="Latha" w:cs="Latha"/>
+                <w:sz w:val="28"/>
+                <w:szCs w:val="28"/>
+                <w:cs/>
+                <w:lang w:bidi="ta-IN"/>
+              </w:rPr>
+              <w:t xml:space="preserve">ஞ்ச </w:t>
+            </w:r>
+            <w:r>
+              <w:rPr>
+                <w:rFonts w:ascii="Latha" w:hAnsi="Latha" w:cs="Latha"/>
+                <w:sz w:val="28"/>
+                <w:szCs w:val="28"/>
                 <w:highlight w:val="green"/>
-                <w:lang w:bidi="ml-IN"/>
-              </w:rPr>
-              <w:t>cÉ</w:t>
-            </w:r>
-            <w:proofErr w:type="spellEnd"/>
-            <w:r>
-              <w:rPr>
-                <w:rFonts w:ascii="BRH Malayalam Extra" w:hAnsi="BRH Malayalam Extra" w:cs="BRH Devanagari Extra"/>
-                <w:sz w:val="34"/>
-                <w:szCs w:val="40"/>
+                <w:cs/>
+                <w:lang w:bidi="ta-IN"/>
+              </w:rPr>
+              <w:t>ரு</w:t>
+            </w:r>
+            <w:r>
+              <w:rPr>
+                <w:rFonts w:ascii="BRH Tamil Tab Extra" w:hAnsi="BRH Tamil Tab Extra" w:cs="Latha"/>
+                <w:b/>
+                <w:sz w:val="32"/>
+                <w:szCs w:val="28"/>
                 <w:highlight w:val="green"/>
-                <w:lang w:bidi="ml-IN"/>
-              </w:rPr>
-              <w:t>–</w:t>
-            </w:r>
-            <w:r>
-              <w:rPr>
-                <w:rFonts w:ascii="BRH Devanagari Extra" w:hAnsi="BRH Devanagari Extra" w:cs="BRH Devanagari Extra"/>
-                <w:sz w:val="40"/>
-                <w:szCs w:val="40"/>
-                <w:lang w:bidi="ml-IN"/>
-              </w:rPr>
-              <w:t xml:space="preserve"> </w:t>
-            </w:r>
-            <w:proofErr w:type="spellStart"/>
-            <w:r>
-              <w:rPr>
-                <w:rFonts w:ascii="BRH Devanagari Extra" w:hAnsi="BRH Devanagari Extra" w:cs="BRH Devanagari Extra"/>
-                <w:sz w:val="40"/>
-                <w:szCs w:val="40"/>
-                <w:lang w:bidi="ml-IN"/>
-              </w:rPr>
-              <w:t>zÉÑlÉÉ</w:t>
-            </w:r>
-            <w:proofErr w:type="spellEnd"/>
-            <w:r>
-              <w:rPr>
-                <w:rFonts w:ascii="BRH Malayalam Extra" w:hAnsi="BRH Malayalam Extra" w:cs="BRH Devanagari Extra"/>
-                <w:sz w:val="34"/>
-                <w:szCs w:val="40"/>
-                <w:lang w:bidi="ml-IN"/>
-              </w:rPr>
-              <w:t>–</w:t>
-            </w:r>
-            <w:proofErr w:type="spellStart"/>
-            <w:r>
-              <w:rPr>
-                <w:rFonts w:ascii="BRH Devanagari Extra" w:hAnsi="BRH Devanagari Extra" w:cs="BRH Devanagari Extra"/>
-                <w:sz w:val="40"/>
-                <w:szCs w:val="40"/>
-                <w:lang w:bidi="ml-IN"/>
-              </w:rPr>
-              <w:t>qÉaÉë</w:t>
-            </w:r>
-            <w:r>
-              <w:rPr>
-                <w:rFonts w:ascii="BRH Devanagari Extra" w:hAnsi="BRH Devanagari Extra" w:cs="BRH Devanagari Extra"/>
-                <w:sz w:val="36"/>
-                <w:szCs w:val="40"/>
-                <w:lang w:bidi="ml-IN"/>
-              </w:rPr>
-              <w:t>óè</w:t>
-            </w:r>
-            <w:r>
-              <w:rPr>
-                <w:rFonts w:ascii="BRH Devanagari Extra" w:hAnsi="BRH Devanagari Extra" w:cs="BRH Devanagari Extra"/>
-                <w:sz w:val="40"/>
-                <w:szCs w:val="40"/>
-                <w:lang w:bidi="ml-IN"/>
-              </w:rPr>
-              <w:t>þ</w:t>
-            </w:r>
-            <w:proofErr w:type="spellEnd"/>
+                <w:lang w:bidi="ta-IN"/>
+              </w:rPr>
+              <w:t>…</w:t>
+            </w:r>
+            <w:r>
+              <w:rPr>
+                <w:rFonts w:ascii="Latha" w:hAnsi="Latha" w:cs="Latha"/>
+                <w:sz w:val="28"/>
+                <w:szCs w:val="28"/>
+                <w:highlight w:val="green"/>
+                <w:cs/>
+                <w:lang w:bidi="ta-IN"/>
+              </w:rPr>
+              <w:t>க்மஞ்ச</w:t>
+            </w:r>
+            <w:r>
+              <w:rPr>
+                <w:rFonts w:ascii="BRH Tamil Tab Extra" w:hAnsi="BRH Tamil Tab Extra" w:cs="Latha"/>
+                <w:b/>
+                <w:sz w:val="32"/>
+                <w:szCs w:val="28"/>
+                <w:highlight w:val="green"/>
+                <w:lang w:bidi="ta-IN"/>
+              </w:rPr>
+              <w:t>…</w:t>
+            </w:r>
           </w:p>
         </w:tc>
       </w:tr>
@@ -741,58 +820,113 @@
                 <w:szCs w:val="36"/>
               </w:rPr>
             </w:pPr>
-            <w:proofErr w:type="spellStart"/>
-            <w:r>
-              <w:rPr>
-                <w:rFonts w:ascii="BRH Devanagari Extra" w:hAnsi="BRH Devanagari Extra" w:cs="BRH Devanagari Extra"/>
-                <w:sz w:val="40"/>
-                <w:szCs w:val="40"/>
-                <w:lang w:bidi="ml-IN"/>
-              </w:rPr>
-              <w:t>ÅÅaÉþcNû</w:t>
-            </w:r>
-            <w:proofErr w:type="spellEnd"/>
-            <w:r>
-              <w:rPr>
-                <w:rFonts w:ascii="BRH Malayalam Extra" w:hAnsi="BRH Malayalam Extra" w:cs="BRH Devanagari Extra"/>
-                <w:sz w:val="34"/>
-                <w:szCs w:val="40"/>
-                <w:lang w:bidi="ml-IN"/>
-              </w:rPr>
-              <w:t>–</w:t>
-            </w:r>
-            <w:proofErr w:type="spellStart"/>
-            <w:r>
-              <w:rPr>
-                <w:rFonts w:ascii="BRH Devanagari Extra" w:hAnsi="BRH Devanagari Extra" w:cs="BRH Devanagari Extra"/>
-                <w:sz w:val="40"/>
-                <w:szCs w:val="40"/>
+            <w:r>
+              <w:rPr>
+                <w:rFonts w:ascii="Latha" w:hAnsi="Latha" w:cs="Latha"/>
+                <w:sz w:val="28"/>
+                <w:szCs w:val="28"/>
+                <w:cs/>
+                <w:lang w:bidi="ta-IN"/>
+              </w:rPr>
+              <w:t>த்வா</w:t>
+            </w:r>
+            <w:r>
+              <w:rPr>
+                <w:rFonts w:ascii="BRH Devanagari Extra" w:hAnsi="BRH Devanagari Extra" w:cs="Latha"/>
+                <w:b/>
+                <w:sz w:val="36"/>
+                <w:szCs w:val="28"/>
+                <w:lang w:bidi="ta-IN"/>
+              </w:rPr>
+              <w:t>ÅÅ</w:t>
+            </w:r>
+            <w:r>
+              <w:rPr>
+                <w:rFonts w:ascii="Latha" w:hAnsi="Latha" w:cs="Latha"/>
+                <w:sz w:val="28"/>
+                <w:szCs w:val="28"/>
+                <w:cs/>
+                <w:lang w:bidi="ta-IN"/>
+              </w:rPr>
+              <w:t>க</w:t>
+            </w:r>
+            <w:r>
+              <w:rPr>
+                <w:rFonts w:ascii="BRH Tamil Tab Extra" w:hAnsi="BRH Tamil Tab Extra" w:cs="Latha"/>
+                <w:b/>
+                <w:sz w:val="36"/>
+                <w:szCs w:val="28"/>
+                <w:lang w:bidi="ta-IN"/>
+              </w:rPr>
+              <w:t>†</w:t>
+            </w:r>
+            <w:r>
+              <w:rPr>
+                <w:rFonts w:ascii="Latha" w:hAnsi="Latha" w:cs="Latha"/>
+                <w:b/>
+                <w:bCs/>
+                <w:position w:val="-12"/>
+                <w:sz w:val="28"/>
+                <w:szCs w:val="28"/>
+                <w:cs/>
+                <w:lang w:bidi="ta-IN"/>
+              </w:rPr>
+              <w:t>3</w:t>
+            </w:r>
+            <w:r>
+              <w:rPr>
+                <w:rFonts w:ascii="Latha" w:hAnsi="Latha" w:cs="Latha"/>
+                <w:sz w:val="28"/>
+                <w:szCs w:val="28"/>
+                <w:cs/>
+                <w:lang w:bidi="ta-IN"/>
+              </w:rPr>
+              <w:t>ச்ச</w:t>
+            </w:r>
+            <w:r>
+              <w:rPr>
+                <w:rFonts w:ascii="BRH Tamil Tab Extra" w:hAnsi="BRH Tamil Tab Extra" w:cs="Latha"/>
+                <w:b/>
+                <w:sz w:val="32"/>
+                <w:szCs w:val="28"/>
+                <w:lang w:bidi="ta-IN"/>
+              </w:rPr>
+              <w:t>…</w:t>
+            </w:r>
+            <w:r>
+              <w:rPr>
+                <w:rFonts w:ascii="Latha" w:hAnsi="Latha" w:cs="Latha"/>
+                <w:b/>
+                <w:bCs/>
+                <w:position w:val="-12"/>
+                <w:sz w:val="28"/>
+                <w:szCs w:val="28"/>
+                <w:cs/>
+                <w:lang w:bidi="ta-IN"/>
+              </w:rPr>
+              <w:t>2</w:t>
+            </w:r>
+            <w:r>
+              <w:rPr>
+                <w:rFonts w:ascii="Latha" w:hAnsi="Latha" w:cs="Latha"/>
+                <w:sz w:val="28"/>
+                <w:szCs w:val="28"/>
                 <w:highlight w:val="yellow"/>
-                <w:lang w:bidi="ml-IN"/>
-              </w:rPr>
-              <w:t>xiuÉÇ</w:t>
-            </w:r>
-            <w:proofErr w:type="spellEnd"/>
-            <w:r>
-              <w:rPr>
-                <w:rFonts w:ascii="BRH Devanagari Extra" w:hAnsi="BRH Devanagari Extra" w:cs="BRH Devanagari Extra"/>
-                <w:sz w:val="40"/>
-                <w:szCs w:val="40"/>
-                <w:lang w:bidi="ml-IN"/>
-              </w:rPr>
-              <w:t xml:space="preserve"> </w:t>
-            </w:r>
-            <w:proofErr w:type="spellStart"/>
-            <w:r>
-              <w:rPr>
-                <w:rFonts w:ascii="BRH Devanagari Extra" w:hAnsi="BRH Devanagari Extra" w:cs="BRH Devanagari Extra"/>
-                <w:sz w:val="40"/>
-                <w:szCs w:val="40"/>
-                <w:lang w:bidi="ml-IN"/>
-              </w:rPr>
-              <w:t>iuÉÉÿ</w:t>
-            </w:r>
-            <w:proofErr w:type="spellEnd"/>
+                <w:cs/>
+                <w:lang w:bidi="ta-IN"/>
+              </w:rPr>
+              <w:t>ஸ்த்வன்</w:t>
+            </w:r>
+            <w:r>
+              <w:rPr>
+                <w:rFonts w:ascii="Latha" w:hAnsi="Latha" w:cs="Latha"/>
+                <w:sz w:val="28"/>
+                <w:szCs w:val="28"/>
+                <w:cs/>
+                <w:lang w:bidi="ta-IN"/>
+              </w:rPr>
+              <w:t xml:space="preserve"> த்வா</w:t>
+            </w:r>
           </w:p>
         </w:tc>
         <w:tc>
@@ -808,67 +942,113 @@
                 <w:szCs w:val="36"/>
               </w:rPr>
             </w:pPr>
-            <w:proofErr w:type="spellStart"/>
-            <w:r>
-              <w:rPr>
-                <w:rFonts w:ascii="BRH Devanagari Extra" w:hAnsi="BRH Devanagari Extra" w:cs="BRH Devanagari Extra"/>
-                <w:sz w:val="40"/>
-                <w:szCs w:val="40"/>
-                <w:lang w:bidi="ml-IN"/>
-              </w:rPr>
-              <w:t>ÅÅaÉþcNû</w:t>
-            </w:r>
-            <w:proofErr w:type="spellEnd"/>
-            <w:r>
-              <w:rPr>
-                <w:rFonts w:ascii="BRH Malayalam Extra" w:hAnsi="BRH Malayalam Extra" w:cs="BRH Devanagari Extra"/>
-                <w:sz w:val="34"/>
-                <w:szCs w:val="40"/>
-                <w:lang w:bidi="ml-IN"/>
-              </w:rPr>
-              <w:t>–</w:t>
-            </w:r>
-            <w:proofErr w:type="spellStart"/>
-            <w:r>
-              <w:rPr>
-                <w:rFonts w:ascii="BRH Devanagari Extra" w:hAnsi="BRH Devanagari Extra" w:cs="BRH Devanagari Extra"/>
-                <w:sz w:val="40"/>
-                <w:szCs w:val="40"/>
+            <w:r>
+              <w:rPr>
+                <w:rFonts w:ascii="Latha" w:hAnsi="Latha" w:cs="Latha"/>
+                <w:sz w:val="28"/>
+                <w:szCs w:val="28"/>
+                <w:cs/>
+                <w:lang w:bidi="ta-IN"/>
+              </w:rPr>
+              <w:t>த்வா</w:t>
+            </w:r>
+            <w:r>
+              <w:rPr>
+                <w:rFonts w:ascii="BRH Devanagari Extra" w:hAnsi="BRH Devanagari Extra" w:cs="Latha"/>
+                <w:b/>
+                <w:sz w:val="36"/>
+                <w:szCs w:val="28"/>
+                <w:lang w:bidi="ta-IN"/>
+              </w:rPr>
+              <w:t>ÅÅ</w:t>
+            </w:r>
+            <w:r>
+              <w:rPr>
+                <w:rFonts w:ascii="Latha" w:hAnsi="Latha" w:cs="Latha"/>
+                <w:sz w:val="28"/>
+                <w:szCs w:val="28"/>
+                <w:cs/>
+                <w:lang w:bidi="ta-IN"/>
+              </w:rPr>
+              <w:t>க</w:t>
+            </w:r>
+            <w:r>
+              <w:rPr>
+                <w:rFonts w:ascii="BRH Tamil Tab Extra" w:hAnsi="BRH Tamil Tab Extra" w:cs="Latha"/>
+                <w:b/>
+                <w:sz w:val="36"/>
+                <w:szCs w:val="28"/>
+                <w:lang w:bidi="ta-IN"/>
+              </w:rPr>
+              <w:t>†</w:t>
+            </w:r>
+            <w:r>
+              <w:rPr>
+                <w:rFonts w:ascii="Latha" w:hAnsi="Latha" w:cs="Latha"/>
+                <w:b/>
+                <w:bCs/>
+                <w:position w:val="-12"/>
+                <w:sz w:val="28"/>
+                <w:szCs w:val="28"/>
+                <w:cs/>
+                <w:lang w:bidi="ta-IN"/>
+              </w:rPr>
+              <w:t>3</w:t>
+            </w:r>
+            <w:r>
+              <w:rPr>
+                <w:rFonts w:ascii="Latha" w:hAnsi="Latha" w:cs="Latha"/>
+                <w:sz w:val="28"/>
+                <w:szCs w:val="28"/>
+                <w:cs/>
+                <w:lang w:bidi="ta-IN"/>
+              </w:rPr>
+              <w:t>ச்ச</w:t>
+            </w:r>
+            <w:r>
+              <w:rPr>
+                <w:rFonts w:ascii="BRH Tamil Tab Extra" w:hAnsi="BRH Tamil Tab Extra" w:cs="Latha"/>
+                <w:b/>
+                <w:sz w:val="32"/>
+                <w:szCs w:val="28"/>
+                <w:lang w:bidi="ta-IN"/>
+              </w:rPr>
+              <w:t>…</w:t>
+            </w:r>
+            <w:r>
+              <w:rPr>
+                <w:rFonts w:ascii="Latha" w:hAnsi="Latha" w:cs="Latha"/>
+                <w:b/>
+                <w:bCs/>
+                <w:position w:val="-12"/>
+                <w:sz w:val="28"/>
+                <w:szCs w:val="28"/>
+                <w:cs/>
+                <w:lang w:bidi="ta-IN"/>
+              </w:rPr>
+              <w:t>2</w:t>
+            </w:r>
+            <w:r>
+              <w:rPr>
+                <w:rFonts w:ascii="Latha" w:hAnsi="Latha" w:cs="Latha"/>
+                <w:sz w:val="28"/>
+                <w:szCs w:val="28"/>
                 <w:highlight w:val="green"/>
-                <w:lang w:bidi="ml-IN"/>
-              </w:rPr>
-              <w:t>xiÉ</w:t>
-            </w:r>
-            <w:r>
-              <w:rPr>
-                <w:rFonts w:ascii="BRH Devanagari Extra" w:hAnsi="BRH Devanagari Extra" w:cs="BRH Devanagari Extra"/>
-                <w:sz w:val="40"/>
-                <w:szCs w:val="40"/>
-                <w:lang w:bidi="ml-IN"/>
-              </w:rPr>
-              <w:t>Ç</w:t>
-            </w:r>
-            <w:proofErr w:type="spellEnd"/>
-            <w:r>
-              <w:rPr>
-                <w:rFonts w:ascii="BRH Devanagari Extra" w:hAnsi="BRH Devanagari Extra" w:cs="BRH Devanagari Extra"/>
-                <w:sz w:val="40"/>
-                <w:szCs w:val="40"/>
-                <w:lang w:bidi="ml-IN"/>
-              </w:rPr>
-              <w:t xml:space="preserve"> </w:t>
-            </w:r>
-            <w:proofErr w:type="spellStart"/>
-            <w:r>
-              <w:rPr>
-                <w:rFonts w:ascii="BRH Devanagari Extra" w:hAnsi="BRH Devanagari Extra" w:cs="BRH Devanagari Extra"/>
-                <w:sz w:val="40"/>
-                <w:szCs w:val="40"/>
-                <w:lang w:bidi="ml-IN"/>
-              </w:rPr>
-              <w:t>iuÉÉÿ</w:t>
-            </w:r>
-            <w:proofErr w:type="spellEnd"/>
+                <w:cs/>
+                <w:lang w:bidi="ta-IN"/>
+              </w:rPr>
+              <w:t>ஸ்தன்</w:t>
+            </w:r>
+            <w:r>
+              <w:rPr>
+                <w:rFonts w:ascii="Latha" w:hAnsi="Latha" w:cs="Latha"/>
+                <w:sz w:val="28"/>
+                <w:szCs w:val="28"/>
+                <w:cs/>
+                <w:lang w:bidi="ta-IN"/>
+              </w:rPr>
+              <w:t xml:space="preserve"> த்வா</w:t>
+            </w:r>
             <w:r>
               <w:rPr>
                 <w:rFonts w:ascii="BRH Malayalam Extra" w:eastAsia="Times New Roman" w:hAnsi="BRH Malayalam Extra" w:cs="BRH Malayalam Extra"/>
@@ -1079,96 +1259,129 @@
                 <w:szCs w:val="36"/>
               </w:rPr>
             </w:pPr>
-            <w:proofErr w:type="spellStart"/>
-            <w:r>
-              <w:rPr>
-                <w:rFonts w:ascii="BRH Devanagari Extra" w:hAnsi="BRH Devanagari Extra" w:cs="BRH Devanagari Extra"/>
-                <w:sz w:val="40"/>
-                <w:szCs w:val="40"/>
-                <w:lang w:bidi="ml-IN"/>
-              </w:rPr>
-              <w:t>oÉ</w:t>
-            </w:r>
-            <w:proofErr w:type="spellEnd"/>
-            <w:r>
-              <w:rPr>
-                <w:rFonts w:ascii="BRH Malayalam Extra" w:hAnsi="BRH Malayalam Extra" w:cs="BRH Devanagari Extra"/>
-                <w:sz w:val="34"/>
-                <w:szCs w:val="40"/>
-                <w:lang w:bidi="ml-IN"/>
-              </w:rPr>
-              <w:t>–</w:t>
-            </w:r>
-            <w:proofErr w:type="spellStart"/>
-            <w:r>
-              <w:rPr>
-                <w:rFonts w:ascii="BRH Devanagari Extra" w:hAnsi="BRH Devanagari Extra" w:cs="BRH Devanagari Extra"/>
-                <w:sz w:val="40"/>
-                <w:szCs w:val="40"/>
-                <w:lang w:bidi="ml-IN"/>
-              </w:rPr>
-              <w:t>ÍsÉ</w:t>
-            </w:r>
-            <w:r>
-              <w:rPr>
-                <w:rFonts w:ascii="BRH Devanagari Extra" w:hAnsi="BRH Devanagari Extra" w:cs="BRH Devanagari Extra"/>
+            <w:r>
+              <w:rPr>
+                <w:rFonts w:ascii="Latha" w:hAnsi="Latha" w:cs="Latha"/>
+                <w:sz w:val="28"/>
+                <w:szCs w:val="28"/>
+                <w:cs/>
+                <w:lang w:bidi="ta-IN"/>
+              </w:rPr>
+              <w:t>ஹ</w:t>
+            </w:r>
+            <w:r>
+              <w:rPr>
+                <w:rFonts w:ascii="BRH Tamil Tab Extra" w:hAnsi="BRH Tamil Tab Extra" w:cs="Latha"/>
+                <w:b/>
                 <w:sz w:val="36"/>
-                <w:szCs w:val="40"/>
-                <w:lang w:bidi="ml-IN"/>
-              </w:rPr>
-              <w:t>óè</w:t>
-            </w:r>
-            <w:proofErr w:type="spellEnd"/>
-            <w:r>
-              <w:rPr>
-                <w:rFonts w:ascii="BRH Devanagari Extra" w:hAnsi="BRH Devanagari Extra" w:cs="BRH Devanagari Extra"/>
-                <w:sz w:val="40"/>
-                <w:szCs w:val="40"/>
-                <w:lang w:bidi="ml-IN"/>
+                <w:szCs w:val="28"/>
+                <w:lang w:bidi="ta-IN"/>
+              </w:rPr>
+              <w:t>†</w:t>
+            </w:r>
+            <w:r>
+              <w:rPr>
+                <w:rFonts w:ascii="Latha" w:hAnsi="Latha" w:cs="Latha"/>
+                <w:sz w:val="28"/>
+                <w:szCs w:val="28"/>
+                <w:cs/>
+                <w:lang w:bidi="ta-IN"/>
+              </w:rPr>
+              <w:t>ரிஷ்</w:t>
+            </w:r>
+            <w:r>
+              <w:rPr>
+                <w:rFonts w:ascii="Latha" w:hAnsi="Latha" w:cs="Latha"/>
+                <w:sz w:val="28"/>
+                <w:szCs w:val="28"/>
+                <w:highlight w:val="yellow"/>
+                <w:cs/>
+                <w:lang w:bidi="ta-IN"/>
+              </w:rPr>
+              <w:t>யாமி</w:t>
+            </w:r>
+            <w:r>
+              <w:rPr>
+                <w:rFonts w:ascii="Latha" w:hAnsi="Latha" w:cs="Latha"/>
+                <w:sz w:val="28"/>
+                <w:szCs w:val="28"/>
+                <w:cs/>
+                <w:lang w:bidi="ta-IN"/>
+              </w:rPr>
+              <w:t xml:space="preserve"> தேப்</w:t>
+            </w:r>
+            <w:r>
+              <w:rPr>
+                <w:rFonts w:ascii="Latha" w:hAnsi="Latha" w:cs="Latha"/>
+                <w:b/>
+                <w:bCs/>
+                <w:position w:val="-12"/>
+                <w:sz w:val="28"/>
+                <w:szCs w:val="28"/>
+                <w:cs/>
+                <w:lang w:bidi="ta-IN"/>
+              </w:rPr>
+              <w:t>4</w:t>
+            </w:r>
+            <w:r>
+              <w:rPr>
+                <w:rFonts w:ascii="Latha" w:hAnsi="Latha" w:cs="Latha"/>
+                <w:sz w:val="28"/>
+                <w:szCs w:val="28"/>
+                <w:cs/>
+                <w:lang w:bidi="ta-IN"/>
+              </w:rPr>
+              <w:t>ய</w:t>
+            </w:r>
+            <w:r>
+              <w:rPr>
+                <w:rFonts w:ascii="BRH Tamil Tab Extra" w:hAnsi="BRH Tamil Tab Extra" w:cs="Latha"/>
+                <w:b/>
+                <w:sz w:val="36"/>
+                <w:szCs w:val="28"/>
+                <w:lang w:bidi="ta-IN"/>
+              </w:rPr>
+              <w:t>†</w:t>
+            </w:r>
+            <w:r>
+              <w:rPr>
+                <w:rFonts w:ascii="Latha" w:hAnsi="Latha" w:cs="Latha"/>
+                <w:sz w:val="28"/>
+                <w:szCs w:val="28"/>
+                <w:lang w:bidi="ta-IN"/>
               </w:rPr>
               <w:t xml:space="preserve"> </w:t>
             </w:r>
-            <w:proofErr w:type="spellStart"/>
-            <w:r>
-              <w:rPr>
-                <w:rFonts w:ascii="BRH Devanagari Extra" w:hAnsi="BRH Devanagari Extra" w:cs="BRH Devanagari Extra"/>
-                <w:sz w:val="40"/>
-                <w:szCs w:val="40"/>
-                <w:lang w:bidi="ml-IN"/>
-              </w:rPr>
-              <w:t>WûþËUwrÉÉ</w:t>
-            </w:r>
-            <w:r>
-              <w:rPr>
-                <w:rFonts w:ascii="BRH Devanagari Extra" w:hAnsi="BRH Devanagari Extra" w:cs="BRH Devanagari Extra"/>
-                <w:sz w:val="40"/>
-                <w:szCs w:val="40"/>
-                <w:highlight w:val="yellow"/>
-                <w:lang w:bidi="ml-IN"/>
-              </w:rPr>
-              <w:t>ÍqÉ</w:t>
-            </w:r>
-            <w:proofErr w:type="spellEnd"/>
-            <w:r>
-              <w:rPr>
-                <w:rFonts w:ascii="BRH Devanagari Extra" w:hAnsi="BRH Devanagari Extra" w:cs="BRH Devanagari Extra"/>
-                <w:sz w:val="40"/>
-                <w:szCs w:val="40"/>
-                <w:lang w:bidi="ml-IN"/>
-              </w:rPr>
-              <w:t xml:space="preserve"> </w:t>
-            </w:r>
-            <w:proofErr w:type="spellStart"/>
-            <w:r>
-              <w:rPr>
-                <w:rFonts w:ascii="BRH Devanagari Extra" w:hAnsi="BRH Devanagari Extra" w:cs="BRH Devanagari Extra"/>
-                <w:sz w:val="40"/>
-                <w:szCs w:val="40"/>
-                <w:lang w:bidi="ml-IN"/>
-              </w:rPr>
-              <w:t>iÉåprÉþ</w:t>
-            </w:r>
-            <w:proofErr w:type="spellEnd"/>
+            <w:r>
+              <w:rPr>
+                <w:rFonts w:ascii="Latha" w:hAnsi="Latha" w:cs="Latha"/>
+                <w:sz w:val="28"/>
+                <w:szCs w:val="28"/>
+                <w:cs/>
+                <w:lang w:bidi="ta-IN"/>
+              </w:rPr>
+              <w:t>இ</w:t>
+            </w:r>
+            <w:r>
+              <w:rPr>
+                <w:rFonts w:ascii="BRH Tamil Tab Extra" w:hAnsi="BRH Tamil Tab Extra" w:cs="Latha"/>
+                <w:b/>
+                <w:sz w:val="32"/>
+                <w:szCs w:val="28"/>
+                <w:lang w:bidi="ta-IN"/>
+              </w:rPr>
+              <w:t>…</w:t>
+            </w:r>
+            <w:r>
+              <w:rPr>
+                <w:rFonts w:ascii="Latha" w:hAnsi="Latha" w:cs="Latha"/>
+                <w:sz w:val="28"/>
+                <w:szCs w:val="28"/>
+                <w:cs/>
+                <w:lang w:bidi="ta-IN"/>
+              </w:rPr>
+              <w:t>மம்</w:t>
+            </w:r>
           </w:p>
         </w:tc>
         <w:tc>
@@ -1184,106 +1397,140 @@
                 <w:szCs w:val="36"/>
               </w:rPr>
             </w:pPr>
-            <w:proofErr w:type="spellStart"/>
-            <w:r>
-              <w:rPr>
-                <w:rFonts w:ascii="BRH Devanagari Extra" w:hAnsi="BRH Devanagari Extra" w:cs="BRH Devanagari Extra"/>
-                <w:sz w:val="40"/>
-                <w:szCs w:val="40"/>
-                <w:lang w:bidi="ml-IN"/>
-              </w:rPr>
-              <w:t>oÉ</w:t>
-            </w:r>
-            <w:proofErr w:type="spellEnd"/>
-            <w:r>
-              <w:rPr>
-                <w:rFonts w:ascii="BRH Malayalam Extra" w:hAnsi="BRH Malayalam Extra" w:cs="BRH Devanagari Extra"/>
-                <w:sz w:val="34"/>
-                <w:szCs w:val="40"/>
-                <w:lang w:bidi="ml-IN"/>
-              </w:rPr>
-              <w:t>–</w:t>
-            </w:r>
-            <w:proofErr w:type="spellStart"/>
-            <w:r>
-              <w:rPr>
-                <w:rFonts w:ascii="BRH Devanagari Extra" w:hAnsi="BRH Devanagari Extra" w:cs="BRH Devanagari Extra"/>
-                <w:sz w:val="40"/>
-                <w:szCs w:val="40"/>
-                <w:lang w:bidi="ml-IN"/>
-              </w:rPr>
-              <w:t>ÍsÉ</w:t>
-            </w:r>
-            <w:r>
-              <w:rPr>
-                <w:rFonts w:ascii="BRH Devanagari Extra" w:hAnsi="BRH Devanagari Extra" w:cs="BRH Devanagari Extra"/>
+            <w:r>
+              <w:rPr>
+                <w:rFonts w:ascii="Latha" w:hAnsi="Latha" w:cs="Latha"/>
+                <w:sz w:val="28"/>
+                <w:szCs w:val="28"/>
+                <w:cs/>
+                <w:lang w:bidi="ta-IN"/>
+              </w:rPr>
+              <w:t>ஹ</w:t>
+            </w:r>
+            <w:r>
+              <w:rPr>
+                <w:rFonts w:ascii="BRH Tamil Tab Extra" w:hAnsi="BRH Tamil Tab Extra" w:cs="Latha"/>
+                <w:b/>
                 <w:sz w:val="36"/>
-                <w:szCs w:val="40"/>
-                <w:lang w:bidi="ml-IN"/>
-              </w:rPr>
-              <w:t>óè</w:t>
-            </w:r>
-            <w:proofErr w:type="spellEnd"/>
-            <w:r>
-              <w:rPr>
-                <w:rFonts w:ascii="BRH Devanagari Extra" w:hAnsi="BRH Devanagari Extra" w:cs="BRH Devanagari Extra"/>
-                <w:sz w:val="40"/>
-                <w:szCs w:val="40"/>
-                <w:lang w:bidi="ml-IN"/>
+                <w:szCs w:val="28"/>
+                <w:lang w:bidi="ta-IN"/>
+              </w:rPr>
+              <w:t>†</w:t>
+            </w:r>
+            <w:r>
+              <w:rPr>
+                <w:rFonts w:ascii="Latha" w:hAnsi="Latha" w:cs="Latha"/>
+                <w:sz w:val="28"/>
+                <w:szCs w:val="28"/>
+                <w:cs/>
+                <w:lang w:bidi="ta-IN"/>
+              </w:rPr>
+              <w:t>ரிஷ்</w:t>
+            </w:r>
+            <w:r>
+              <w:rPr>
+                <w:rFonts w:ascii="Latha" w:hAnsi="Latha" w:cs="Latha"/>
+                <w:sz w:val="28"/>
+                <w:szCs w:val="28"/>
+                <w:highlight w:val="green"/>
+                <w:cs/>
+                <w:lang w:bidi="ta-IN"/>
+              </w:rPr>
+              <w:t>யாமி</w:t>
+            </w:r>
+            <w:r>
+              <w:rPr>
+                <w:rFonts w:ascii="BRH Tamil Tab Extra" w:hAnsi="BRH Tamil Tab Extra" w:cs="Latha"/>
+                <w:b/>
+                <w:sz w:val="32"/>
+                <w:szCs w:val="28"/>
+                <w:highlight w:val="green"/>
+                <w:lang w:bidi="ta-IN"/>
+              </w:rPr>
+              <w:t>…</w:t>
+            </w:r>
+            <w:r>
+              <w:rPr>
+                <w:rFonts w:ascii="Latha" w:hAnsi="Latha" w:cs="Latha"/>
+                <w:sz w:val="28"/>
+                <w:szCs w:val="28"/>
+                <w:cs/>
+                <w:lang w:bidi="ta-IN"/>
+              </w:rPr>
+              <w:t xml:space="preserve"> தேப்</w:t>
+            </w:r>
+            <w:r>
+              <w:rPr>
+                <w:rFonts w:ascii="Latha" w:hAnsi="Latha" w:cs="Latha"/>
+                <w:b/>
+                <w:bCs/>
+                <w:position w:val="-12"/>
+                <w:sz w:val="28"/>
+                <w:szCs w:val="28"/>
+                <w:cs/>
+                <w:lang w:bidi="ta-IN"/>
+              </w:rPr>
+              <w:t>4</w:t>
+            </w:r>
+            <w:r>
+              <w:rPr>
+                <w:rFonts w:ascii="Latha" w:hAnsi="Latha" w:cs="Latha"/>
+                <w:sz w:val="28"/>
+                <w:szCs w:val="28"/>
+                <w:cs/>
+                <w:lang w:bidi="ta-IN"/>
+              </w:rPr>
+              <w:t>ய</w:t>
+            </w:r>
+            <w:r>
+              <w:rPr>
+                <w:rFonts w:ascii="BRH Tamil Tab Extra" w:hAnsi="BRH Tamil Tab Extra" w:cs="Latha"/>
+                <w:b/>
+                <w:sz w:val="36"/>
+                <w:szCs w:val="28"/>
+                <w:lang w:bidi="ta-IN"/>
+              </w:rPr>
+              <w:t>†</w:t>
+            </w:r>
+            <w:r>
+              <w:rPr>
+                <w:rFonts w:ascii="Latha" w:hAnsi="Latha" w:cs="Latha"/>
+                <w:sz w:val="28"/>
+                <w:szCs w:val="28"/>
+                <w:lang w:bidi="ta-IN"/>
               </w:rPr>
               <w:t xml:space="preserve"> </w:t>
             </w:r>
-            <w:proofErr w:type="spellStart"/>
-            <w:r>
-              <w:rPr>
-                <w:rFonts w:ascii="BRH Devanagari Extra" w:hAnsi="BRH Devanagari Extra" w:cs="BRH Devanagari Extra"/>
-                <w:sz w:val="40"/>
-                <w:szCs w:val="40"/>
-                <w:lang w:bidi="ml-IN"/>
-              </w:rPr>
-              <w:t>WûþËUwrÉÉ</w:t>
-            </w:r>
-            <w:r>
-              <w:rPr>
-                <w:rFonts w:ascii="BRH Devanagari Extra" w:hAnsi="BRH Devanagari Extra" w:cs="BRH Devanagari Extra"/>
-                <w:sz w:val="40"/>
-                <w:szCs w:val="40"/>
-                <w:highlight w:val="green"/>
-                <w:lang w:bidi="ml-IN"/>
-              </w:rPr>
-              <w:t>ÍqÉ</w:t>
-            </w:r>
-            <w:proofErr w:type="spellEnd"/>
-            <w:r>
-              <w:rPr>
-                <w:rFonts w:ascii="BRH Malayalam Extra" w:hAnsi="BRH Malayalam Extra" w:cs="BRH Devanagari Extra"/>
-                <w:sz w:val="34"/>
-                <w:szCs w:val="40"/>
-                <w:highlight w:val="green"/>
-                <w:lang w:bidi="ml-IN"/>
-              </w:rPr>
-              <w:t>–</w:t>
-            </w:r>
-            <w:r>
-              <w:rPr>
-                <w:rFonts w:ascii="BRH Devanagari Extra" w:hAnsi="BRH Devanagari Extra" w:cs="BRH Devanagari Extra"/>
-                <w:sz w:val="40"/>
-                <w:szCs w:val="40"/>
-                <w:lang w:bidi="ml-IN"/>
-              </w:rPr>
-              <w:t xml:space="preserve"> </w:t>
-            </w:r>
-            <w:proofErr w:type="spellStart"/>
-            <w:r>
-              <w:rPr>
-                <w:rFonts w:ascii="BRH Devanagari Extra" w:hAnsi="BRH Devanagari Extra" w:cs="BRH Devanagari Extra"/>
-                <w:sz w:val="40"/>
-                <w:szCs w:val="40"/>
-                <w:lang w:bidi="ml-IN"/>
-              </w:rPr>
-              <w:t>iÉåprÉþ</w:t>
-            </w:r>
-            <w:proofErr w:type="spellEnd"/>
+            <w:r>
+              <w:rPr>
+                <w:rFonts w:ascii="Latha" w:hAnsi="Latha" w:cs="Latha"/>
+                <w:sz w:val="28"/>
+                <w:szCs w:val="28"/>
+                <w:cs/>
+                <w:lang w:bidi="ta-IN"/>
+              </w:rPr>
+              <w:t>இ</w:t>
+            </w:r>
+            <w:r>
+              <w:rPr>
+                <w:rFonts w:ascii="BRH Tamil Tab Extra" w:hAnsi="BRH Tamil Tab Extra" w:cs="Latha"/>
+                <w:b/>
+                <w:sz w:val="32"/>
+                <w:szCs w:val="28"/>
+                <w:lang w:bidi="ta-IN"/>
+              </w:rPr>
+              <w:t>…</w:t>
+            </w:r>
+            <w:r>
+              <w:rPr>
+                <w:rFonts w:ascii="Latha" w:hAnsi="Latha" w:cs="Latha"/>
+                <w:sz w:val="28"/>
+                <w:szCs w:val="28"/>
+                <w:cs/>
+                <w:lang w:bidi="ta-IN"/>
+              </w:rPr>
+              <w:t>மம்</w:t>
+            </w:r>
           </w:p>
         </w:tc>
       </w:tr>
@@ -1420,93 +1667,130 @@
           </w:tcPr>
           <w:p>
             <w:pPr>
-              <w:spacing w:before="0" w:line="240" w:lineRule="auto"/>
+              <w:autoSpaceDE w:val="0"/>
+              <w:autoSpaceDN w:val="0"/>
+              <w:adjustRightInd w:val="0"/>
+              <w:spacing w:line="252" w:lineRule="auto"/>
               <w:rPr>
                 <w:rFonts w:ascii="BRH Malayalam Extra" w:hAnsi="BRH Malayalam Extra" w:cs="BRH Malayalam Extra"/>
                 <w:sz w:val="40"/>
                 <w:szCs w:val="36"/>
               </w:rPr>
             </w:pPr>
-            <w:proofErr w:type="spellStart"/>
-            <w:r>
-              <w:rPr>
-                <w:rFonts w:ascii="BRH Devanagari Extra" w:hAnsi="BRH Devanagari Extra" w:cs="BRH Devanagari Extra"/>
-                <w:sz w:val="40"/>
-                <w:szCs w:val="40"/>
-                <w:lang w:bidi="ml-IN"/>
-              </w:rPr>
-              <w:t>eÉrÉ</w:t>
-            </w:r>
-            <w:proofErr w:type="spellEnd"/>
-            <w:r>
-              <w:rPr>
-                <w:rFonts w:ascii="BRH Malayalam Extra" w:hAnsi="BRH Malayalam Extra" w:cs="BRH Devanagari Extra"/>
-                <w:sz w:val="34"/>
-                <w:szCs w:val="40"/>
-                <w:lang w:bidi="ml-IN"/>
-              </w:rPr>
-              <w:t>–</w:t>
-            </w:r>
-            <w:proofErr w:type="spellStart"/>
-            <w:r>
-              <w:rPr>
-                <w:rFonts w:ascii="BRH Devanagari Extra" w:hAnsi="BRH Devanagari Extra" w:cs="BRH Devanagari Extra"/>
-                <w:sz w:val="40"/>
-                <w:szCs w:val="40"/>
-                <w:lang w:bidi="ml-IN"/>
-              </w:rPr>
-              <w:t>liÉÉrÉ</w:t>
-            </w:r>
-            <w:proofErr w:type="spellEnd"/>
-            <w:r>
-              <w:rPr>
-                <w:rFonts w:ascii="BRH Malayalam Extra" w:hAnsi="BRH Malayalam Extra" w:cs="BRH Devanagari Extra"/>
-                <w:sz w:val="34"/>
-                <w:szCs w:val="40"/>
-                <w:lang w:bidi="ml-IN"/>
-              </w:rPr>
-              <w:t>–</w:t>
-            </w:r>
-            <w:r>
-              <w:rPr>
-                <w:rFonts w:ascii="BRH Devanagari Extra" w:hAnsi="BRH Devanagari Extra" w:cs="BRH Devanagari Extra"/>
-                <w:sz w:val="40"/>
-                <w:szCs w:val="40"/>
-                <w:lang w:bidi="ml-IN"/>
+            <w:r>
+              <w:rPr>
+                <w:rFonts w:ascii="Latha" w:hAnsi="Latha" w:cs="Latha"/>
+                <w:sz w:val="28"/>
+                <w:szCs w:val="28"/>
+                <w:cs/>
+                <w:lang w:bidi="ta-IN"/>
+              </w:rPr>
+              <w:t>ஜய</w:t>
+            </w:r>
+            <w:r>
+              <w:rPr>
+                <w:rFonts w:ascii="BRH Tamil Tab Extra" w:hAnsi="BRH Tamil Tab Extra" w:cs="Latha"/>
+                <w:b/>
+                <w:sz w:val="32"/>
+                <w:szCs w:val="28"/>
+                <w:lang w:bidi="ta-IN"/>
+              </w:rPr>
+              <w:t>…</w:t>
+            </w:r>
+            <w:r>
+              <w:rPr>
+                <w:rFonts w:ascii="Latha" w:hAnsi="Latha" w:cs="Latha"/>
+                <w:sz w:val="28"/>
+                <w:szCs w:val="28"/>
+                <w:cs/>
+                <w:lang w:bidi="ta-IN"/>
+              </w:rPr>
+              <w:t>ந்தாய</w:t>
+            </w:r>
+            <w:r>
+              <w:rPr>
+                <w:rFonts w:ascii="BRH Tamil Tab Extra" w:hAnsi="BRH Tamil Tab Extra" w:cs="Latha"/>
+                <w:b/>
+                <w:sz w:val="32"/>
+                <w:szCs w:val="28"/>
+                <w:lang w:bidi="ta-IN"/>
+              </w:rPr>
+              <w:t>…</w:t>
+            </w:r>
+            <w:r>
+              <w:rPr>
+                <w:rFonts w:ascii="Latha" w:hAnsi="Latha" w:cs="Latha"/>
+                <w:sz w:val="28"/>
+                <w:szCs w:val="28"/>
+                <w:lang w:bidi="ta-IN"/>
               </w:rPr>
               <w:t xml:space="preserve"> </w:t>
             </w:r>
-            <w:proofErr w:type="spellStart"/>
-            <w:r>
-              <w:rPr>
-                <w:rFonts w:ascii="BRH Devanagari Extra" w:hAnsi="BRH Devanagari Extra" w:cs="BRH Devanagari Extra"/>
-                <w:sz w:val="40"/>
-                <w:szCs w:val="40"/>
-                <w:lang w:bidi="ml-IN"/>
-              </w:rPr>
-              <w:t>xuÉÉ</w:t>
-            </w:r>
-            <w:r>
-              <w:rPr>
-                <w:rFonts w:ascii="BRH Devanagari Extra" w:hAnsi="BRH Devanagari Extra" w:cs="BRH Devanagari Extra"/>
-                <w:sz w:val="40"/>
-                <w:szCs w:val="40"/>
+            <w:r>
+              <w:rPr>
+                <w:rFonts w:ascii="Latha" w:hAnsi="Latha" w:cs="Latha"/>
+                <w:sz w:val="28"/>
+                <w:szCs w:val="28"/>
+                <w:cs/>
+                <w:lang w:bidi="ta-IN"/>
+              </w:rPr>
+              <w:t>ஸ்வா</w:t>
+            </w:r>
+            <w:r>
+              <w:rPr>
+                <w:rFonts w:ascii="Latha" w:hAnsi="Latha" w:cs="Latha"/>
+                <w:color w:val="FF0000"/>
+                <w:sz w:val="28"/>
+                <w:szCs w:val="28"/>
                 <w:highlight w:val="yellow"/>
-                <w:lang w:bidi="ml-IN"/>
-              </w:rPr>
-              <w:t>WûÉ</w:t>
-            </w:r>
-            <w:proofErr w:type="spellEnd"/>
-            <w:r>
-              <w:rPr>
-                <w:rFonts w:ascii="BRH Malayalam Extra" w:eastAsia="Times New Roman" w:hAnsi="BRH Malayalam Extra" w:cs="BRH Malayalam Extra"/>
-                <w:color w:val="000000"/>
-                <w:sz w:val="40"/>
-                <w:szCs w:val="40"/>
+                <w:cs/>
+                <w:lang w:bidi="ta-IN"/>
+              </w:rPr>
+              <w:t>ஹா</w:t>
+            </w:r>
+            <w:r>
+              <w:rPr>
+                <w:rFonts w:ascii="BRH Tamil Tab Extra" w:hAnsi="BRH Tamil Tab Extra" w:cs="Latha"/>
+                <w:b/>
+                <w:color w:val="FF0000"/>
+                <w:sz w:val="36"/>
+                <w:szCs w:val="28"/>
                 <w:highlight w:val="yellow"/>
-                <w:lang w:val="en-IN" w:eastAsia="en-IN" w:bidi="ml-IN"/>
-              </w:rPr>
-              <w:t>—</w:t>
+                <w:lang w:bidi="ta-IN"/>
+              </w:rPr>
+              <w:t>†</w:t>
+            </w:r>
+            <w:r>
+              <w:rPr>
+                <w:rFonts w:ascii="Latha" w:hAnsi="Latha" w:cs="Latha"/>
+                <w:sz w:val="28"/>
+                <w:szCs w:val="28"/>
+                <w:lang w:bidi="ta-IN"/>
+              </w:rPr>
+              <w:t xml:space="preserve"> </w:t>
+            </w:r>
+            <w:r>
+              <w:rPr>
+                <w:rFonts w:ascii="Latha" w:hAnsi="Latha" w:cs="Latha"/>
+                <w:b/>
+                <w:bCs/>
+                <w:sz w:val="32"/>
+                <w:szCs w:val="32"/>
+                <w:cs/>
+                <w:lang w:bidi="ta-IN"/>
+              </w:rPr>
+              <w:t>3</w:t>
+            </w:r>
+            <w:r>
+              <w:rPr>
+                <w:rFonts w:ascii="Latha" w:hAnsi="Latha" w:cs="Latha"/>
+                <w:b/>
+                <w:bCs/>
+                <w:sz w:val="32"/>
+                <w:szCs w:val="32"/>
+                <w:lang w:bidi="ta-IN"/>
+              </w:rPr>
+              <w:t>0</w:t>
             </w:r>
           </w:p>
         </w:tc>
@@ -1516,101 +1800,128 @@
           </w:tcPr>
           <w:p>
             <w:pPr>
-              <w:spacing w:before="0" w:line="240" w:lineRule="auto"/>
+              <w:autoSpaceDE w:val="0"/>
+              <w:autoSpaceDN w:val="0"/>
+              <w:adjustRightInd w:val="0"/>
+              <w:spacing w:line="252" w:lineRule="auto"/>
               <w:rPr>
                 <w:rFonts w:ascii="BRH Malayalam Extra" w:hAnsi="BRH Malayalam Extra" w:cs="BRH Malayalam Extra"/>
                 <w:sz w:val="40"/>
                 <w:szCs w:val="36"/>
               </w:rPr>
             </w:pPr>
-            <w:proofErr w:type="spellStart"/>
-            <w:r>
-              <w:rPr>
-                <w:rFonts w:ascii="BRH Devanagari Extra" w:hAnsi="BRH Devanagari Extra" w:cs="BRH Devanagari Extra"/>
-                <w:sz w:val="40"/>
-                <w:szCs w:val="40"/>
-                <w:lang w:bidi="ml-IN"/>
-              </w:rPr>
-              <w:t>eÉrÉ</w:t>
-            </w:r>
-            <w:proofErr w:type="spellEnd"/>
-            <w:r>
-              <w:rPr>
-                <w:rFonts w:ascii="BRH Malayalam Extra" w:hAnsi="BRH Malayalam Extra" w:cs="BRH Devanagari Extra"/>
-                <w:sz w:val="34"/>
-                <w:szCs w:val="40"/>
-                <w:lang w:bidi="ml-IN"/>
-              </w:rPr>
-              <w:t>–</w:t>
-            </w:r>
-            <w:proofErr w:type="spellStart"/>
-            <w:r>
-              <w:rPr>
-                <w:rFonts w:ascii="BRH Devanagari Extra" w:hAnsi="BRH Devanagari Extra" w:cs="BRH Devanagari Extra"/>
-                <w:sz w:val="40"/>
-                <w:szCs w:val="40"/>
-                <w:lang w:bidi="ml-IN"/>
-              </w:rPr>
-              <w:t>liÉÉrÉ</w:t>
-            </w:r>
-            <w:proofErr w:type="spellEnd"/>
-            <w:r>
-              <w:rPr>
-                <w:rFonts w:ascii="BRH Malayalam Extra" w:hAnsi="BRH Malayalam Extra" w:cs="BRH Devanagari Extra"/>
-                <w:sz w:val="34"/>
-                <w:szCs w:val="40"/>
-                <w:lang w:bidi="ml-IN"/>
-              </w:rPr>
-              <w:t>–</w:t>
-            </w:r>
-            <w:r>
-              <w:rPr>
-                <w:rFonts w:ascii="BRH Devanagari Extra" w:hAnsi="BRH Devanagari Extra" w:cs="BRH Devanagari Extra"/>
-                <w:sz w:val="40"/>
-                <w:szCs w:val="40"/>
-                <w:lang w:bidi="ml-IN"/>
+            <w:r>
+              <w:rPr>
+                <w:rFonts w:ascii="Latha" w:hAnsi="Latha" w:cs="Latha"/>
+                <w:sz w:val="28"/>
+                <w:szCs w:val="28"/>
+                <w:cs/>
+                <w:lang w:bidi="ta-IN"/>
+              </w:rPr>
+              <w:t>ஜய</w:t>
+            </w:r>
+            <w:r>
+              <w:rPr>
+                <w:rFonts w:ascii="BRH Tamil Tab Extra" w:hAnsi="BRH Tamil Tab Extra" w:cs="Latha"/>
+                <w:b/>
+                <w:sz w:val="32"/>
+                <w:szCs w:val="28"/>
+                <w:lang w:bidi="ta-IN"/>
+              </w:rPr>
+              <w:t>…</w:t>
+            </w:r>
+            <w:r>
+              <w:rPr>
+                <w:rFonts w:ascii="Latha" w:hAnsi="Latha" w:cs="Latha"/>
+                <w:sz w:val="28"/>
+                <w:szCs w:val="28"/>
+                <w:cs/>
+                <w:lang w:bidi="ta-IN"/>
+              </w:rPr>
+              <w:t>ந்தாய</w:t>
+            </w:r>
+            <w:r>
+              <w:rPr>
+                <w:rFonts w:ascii="BRH Tamil Tab Extra" w:hAnsi="BRH Tamil Tab Extra" w:cs="Latha"/>
+                <w:b/>
+                <w:sz w:val="32"/>
+                <w:szCs w:val="28"/>
+                <w:lang w:bidi="ta-IN"/>
+              </w:rPr>
+              <w:t>…</w:t>
+            </w:r>
+            <w:r>
+              <w:rPr>
+                <w:rFonts w:ascii="Latha" w:hAnsi="Latha" w:cs="Latha"/>
+                <w:sz w:val="28"/>
+                <w:szCs w:val="28"/>
+                <w:lang w:bidi="ta-IN"/>
               </w:rPr>
               <w:t xml:space="preserve"> </w:t>
             </w:r>
-            <w:proofErr w:type="spellStart"/>
-            <w:r>
-              <w:rPr>
-                <w:rFonts w:ascii="BRH Devanagari Extra" w:hAnsi="BRH Devanagari Extra" w:cs="BRH Devanagari Extra"/>
-                <w:sz w:val="40"/>
-                <w:szCs w:val="40"/>
-                <w:lang w:bidi="ml-IN"/>
-              </w:rPr>
-              <w:t>xuÉÉ</w:t>
-            </w:r>
-            <w:r>
-              <w:rPr>
-                <w:rFonts w:ascii="BRH Devanagari Extra" w:hAnsi="BRH Devanagari Extra" w:cs="BRH Devanagari Extra"/>
-                <w:sz w:val="40"/>
-                <w:szCs w:val="40"/>
+            <w:r>
+              <w:rPr>
+                <w:rFonts w:ascii="Latha" w:hAnsi="Latha" w:cs="Latha"/>
+                <w:sz w:val="28"/>
+                <w:szCs w:val="28"/>
+                <w:cs/>
+                <w:lang w:bidi="ta-IN"/>
+              </w:rPr>
+              <w:t>ஸ்வா</w:t>
+            </w:r>
+            <w:r>
+              <w:rPr>
+                <w:rFonts w:ascii="Latha" w:hAnsi="Latha" w:cs="Latha"/>
+                <w:sz w:val="28"/>
+                <w:szCs w:val="28"/>
                 <w:highlight w:val="green"/>
-                <w:lang w:bidi="ml-IN"/>
-              </w:rPr>
-              <w:t>WûÉ</w:t>
-            </w:r>
-            <w:proofErr w:type="spellEnd"/>
-            <w:r>
-              <w:rPr>
-                <w:rFonts w:ascii="BRH Malayalam Extra" w:hAnsi="BRH Malayalam Extra" w:cs="BRH Devanagari Extra"/>
-                <w:sz w:val="34"/>
-                <w:szCs w:val="40"/>
-                <w:lang w:bidi="ml-IN"/>
-              </w:rPr>
-              <w:t>–</w:t>
-            </w:r>
-            <w:r>
-              <w:rPr>
-                <w:rFonts w:ascii="BRH Malayalam Extra" w:eastAsia="Times New Roman" w:hAnsi="BRH Malayalam Extra" w:cs="BRH Malayalam Extra"/>
-                <w:color w:val="000000"/>
-                <w:sz w:val="40"/>
-                <w:szCs w:val="40"/>
-                <w:lang w:val="en-IN" w:eastAsia="en-IN" w:bidi="ml-IN"/>
+                <w:cs/>
+                <w:lang w:bidi="ta-IN"/>
+              </w:rPr>
+              <w:t>ஹா</w:t>
+            </w:r>
+            <w:r>
+              <w:rPr>
+                <w:rFonts w:ascii="BRH Tamil Tab Extra" w:hAnsi="BRH Tamil Tab Extra" w:cs="Latha"/>
+                <w:b/>
+                <w:sz w:val="32"/>
+                <w:szCs w:val="28"/>
+                <w:lang w:bidi="ta-IN"/>
+              </w:rPr>
+              <w:t>…</w:t>
+            </w:r>
+            <w:r>
+              <w:rPr>
+                <w:rFonts w:ascii="BRH Tamil Tab Extra" w:hAnsi="BRH Tamil Tab Extra" w:cs="Latha"/>
+                <w:b/>
+                <w:sz w:val="36"/>
+                <w:szCs w:val="28"/>
+                <w:lang w:bidi="ta-IN"/>
               </w:rPr>
               <w:t xml:space="preserve"> </w:t>
+            </w:r>
+            <w:r>
+              <w:rPr>
+                <w:rFonts w:ascii="Latha" w:hAnsi="Latha" w:cs="Latha"/>
+                <w:b/>
+                <w:bCs/>
+                <w:sz w:val="32"/>
+                <w:szCs w:val="32"/>
+                <w:cs/>
+                <w:lang w:bidi="ta-IN"/>
+              </w:rPr>
+              <w:t>3</w:t>
+            </w:r>
+            <w:r>
+              <w:rPr>
+                <w:rFonts w:ascii="Latha" w:hAnsi="Latha" w:cs="Latha"/>
+                <w:b/>
+                <w:bCs/>
+                <w:sz w:val="32"/>
+                <w:szCs w:val="32"/>
+                <w:lang w:bidi="ta-IN"/>
+              </w:rPr>
+              <w:t>0</w:t>
             </w:r>
           </w:p>
         </w:tc>
@@ -1775,116 +2086,169 @@
                 <w:szCs w:val="36"/>
               </w:rPr>
             </w:pPr>
-            <w:proofErr w:type="spellStart"/>
-            <w:r>
-              <w:rPr>
-                <w:rFonts w:ascii="BRH Devanagari Extra" w:hAnsi="BRH Devanagari Extra" w:cs="BRH Devanagari Extra"/>
-                <w:sz w:val="40"/>
-                <w:szCs w:val="40"/>
-                <w:lang w:bidi="ml-IN"/>
-              </w:rPr>
-              <w:t>mÉiÉå</w:t>
-            </w:r>
-            <w:proofErr w:type="spellEnd"/>
-            <w:r>
-              <w:rPr>
-                <w:rFonts w:ascii="BRH Malayalam Extra" w:hAnsi="BRH Malayalam Extra" w:cs="BRH Devanagari Extra"/>
-                <w:sz w:val="34"/>
-                <w:szCs w:val="40"/>
-                <w:lang w:bidi="ml-IN"/>
-              </w:rPr>
-              <w:t>–</w:t>
-            </w:r>
-            <w:r>
-              <w:rPr>
-                <w:rFonts w:ascii="BRH Devanagari Extra" w:hAnsi="BRH Devanagari Extra" w:cs="BRH Devanagari Extra"/>
-                <w:sz w:val="40"/>
-                <w:szCs w:val="40"/>
-                <w:lang w:bidi="ml-IN"/>
+            <w:r>
+              <w:rPr>
+                <w:rFonts w:ascii="Latha" w:hAnsi="Latha" w:cs="Latha" w:hint="cs"/>
+                <w:sz w:val="28"/>
+                <w:szCs w:val="28"/>
+                <w:cs/>
+              </w:rPr>
+              <w:t>மது</w:t>
+            </w:r>
+            <w:r>
+              <w:rPr>
+                <w:rFonts w:ascii="BRH Tamil Tab Extra" w:hAnsi="BRH Tamil Tab Extra"/>
+                <w:b/>
+                <w:sz w:val="36"/>
+                <w:szCs w:val="28"/>
+              </w:rPr>
+              <w:t>†</w:t>
+            </w:r>
+            <w:r>
+              <w:rPr>
+                <w:b/>
+                <w:bCs/>
+                <w:position w:val="-12"/>
+                <w:sz w:val="28"/>
+                <w:szCs w:val="28"/>
+                <w:cs/>
+              </w:rPr>
+              <w:t>4</w:t>
+            </w:r>
+            <w:r>
+              <w:rPr>
+                <w:rFonts w:ascii="Latha" w:hAnsi="Latha" w:cs="Latha" w:hint="cs"/>
+                <w:sz w:val="28"/>
+                <w:szCs w:val="28"/>
+                <w:cs/>
+              </w:rPr>
+              <w:t>மந்தமூ</w:t>
+            </w:r>
+            <w:r>
+              <w:rPr>
+                <w:rFonts w:ascii="BRH Tamil Tab Extra" w:hAnsi="BRH Tamil Tab Extra"/>
+                <w:b/>
+                <w:sz w:val="32"/>
+                <w:szCs w:val="28"/>
+              </w:rPr>
+              <w:t>…</w:t>
+            </w:r>
+            <w:r>
+              <w:rPr>
+                <w:rFonts w:ascii="Latha" w:hAnsi="Latha" w:cs="Latha" w:hint="cs"/>
+                <w:sz w:val="28"/>
+                <w:szCs w:val="28"/>
+                <w:cs/>
+              </w:rPr>
+              <w:t>ர்</w:t>
+            </w:r>
+            <w:r>
+              <w:rPr>
+                <w:rFonts w:ascii="Latha" w:hAnsi="Latha" w:cs="Latha" w:hint="cs"/>
+                <w:color w:val="FF0000"/>
+                <w:sz w:val="28"/>
+                <w:szCs w:val="28"/>
+                <w:highlight w:val="yellow"/>
+                <w:cs/>
+              </w:rPr>
+              <w:t>மி</w:t>
+            </w:r>
+            <w:r>
+              <w:rPr>
+                <w:rFonts w:ascii="BRH Tamil Tab Extra" w:hAnsi="BRH Tamil Tab Extra"/>
+                <w:b/>
+                <w:color w:val="FF0000"/>
+                <w:sz w:val="36"/>
+                <w:szCs w:val="28"/>
+                <w:highlight w:val="yellow"/>
+              </w:rPr>
+              <w:t>†</w:t>
+            </w:r>
+            <w:r>
+              <w:rPr>
+                <w:rFonts w:ascii="Latha" w:hAnsi="Latha" w:cs="Latha" w:hint="cs"/>
+                <w:color w:val="FF0000"/>
+                <w:sz w:val="28"/>
+                <w:szCs w:val="28"/>
+                <w:highlight w:val="yellow"/>
+                <w:cs/>
+              </w:rPr>
+              <w:t>ன்</w:t>
+            </w:r>
+            <w:r>
+              <w:rPr>
+                <w:rFonts w:ascii="Kartika" w:hAnsi="Kartika" w:hint="cs"/>
+                <w:sz w:val="28"/>
+                <w:szCs w:val="28"/>
+                <w:cs/>
               </w:rPr>
               <w:t xml:space="preserve"> </w:t>
             </w:r>
-            <w:proofErr w:type="spellStart"/>
-            <w:r>
-              <w:rPr>
-                <w:rFonts w:ascii="BRH Devanagari Extra" w:hAnsi="BRH Devanagari Extra" w:cs="BRH Devanagari Extra"/>
-                <w:sz w:val="40"/>
-                <w:szCs w:val="40"/>
-                <w:lang w:bidi="ml-IN"/>
-              </w:rPr>
-              <w:t>qÉkÉÑþqÉliÉqÉÔ</w:t>
-            </w:r>
-            <w:proofErr w:type="spellEnd"/>
-            <w:r>
-              <w:rPr>
-                <w:rFonts w:ascii="BRH Malayalam Extra" w:hAnsi="BRH Malayalam Extra" w:cs="BRH Devanagari Extra"/>
-                <w:sz w:val="34"/>
-                <w:szCs w:val="40"/>
-                <w:lang w:bidi="ml-IN"/>
-              </w:rPr>
-              <w:t>–</w:t>
-            </w:r>
-            <w:proofErr w:type="spellStart"/>
-            <w:r>
-              <w:rPr>
-                <w:rFonts w:ascii="BRH Devanagari Extra" w:hAnsi="BRH Devanagari Extra" w:cs="BRH Devanagari Extra"/>
-                <w:sz w:val="40"/>
-                <w:szCs w:val="40"/>
-                <w:highlight w:val="yellow"/>
-                <w:lang w:bidi="ml-IN"/>
-              </w:rPr>
-              <w:t>ÍqÉï</w:t>
-            </w:r>
-            <w:r>
-              <w:rPr>
-                <w:rFonts w:ascii="BRH Devanagari Extra" w:hAnsi="BRH Devanagari Extra" w:cs="BRH Devanagari Extra"/>
-                <w:sz w:val="40"/>
-                <w:szCs w:val="40"/>
-                <w:lang w:bidi="ml-IN"/>
-              </w:rPr>
-              <w:t>þÇ</w:t>
-            </w:r>
-            <w:proofErr w:type="spellEnd"/>
-            <w:r>
-              <w:rPr>
-                <w:rFonts w:ascii="BRH Devanagari Extra" w:hAnsi="BRH Devanagari Extra" w:cs="BRH Devanagari Extra"/>
-                <w:sz w:val="40"/>
-                <w:szCs w:val="40"/>
-                <w:lang w:bidi="ml-IN"/>
-              </w:rPr>
-              <w:t xml:space="preserve"> </w:t>
-            </w:r>
-            <w:proofErr w:type="spellStart"/>
-            <w:r>
-              <w:rPr>
-                <w:rFonts w:ascii="BRH Devanagari Extra" w:hAnsi="BRH Devanagari Extra" w:cs="BRH Devanagari Extra"/>
-                <w:sz w:val="40"/>
-                <w:szCs w:val="40"/>
-                <w:lang w:bidi="ml-IN"/>
-              </w:rPr>
-              <w:t>kÉå</w:t>
-            </w:r>
-            <w:proofErr w:type="spellEnd"/>
-            <w:r>
-              <w:rPr>
-                <w:rFonts w:ascii="BRH Malayalam Extra" w:hAnsi="BRH Malayalam Extra" w:cs="BRH Devanagari Extra"/>
-                <w:sz w:val="34"/>
-                <w:szCs w:val="40"/>
-                <w:lang w:bidi="ml-IN"/>
-              </w:rPr>
-              <w:t>–</w:t>
-            </w:r>
-            <w:proofErr w:type="spellStart"/>
-            <w:r>
-              <w:rPr>
-                <w:rFonts w:ascii="BRH Devanagari Extra" w:hAnsi="BRH Devanagari Extra" w:cs="BRH Devanagari Extra"/>
-                <w:sz w:val="40"/>
-                <w:szCs w:val="40"/>
-                <w:lang w:bidi="ml-IN"/>
-              </w:rPr>
-              <w:t>lÉÑËUþuÉ</w:t>
-            </w:r>
-            <w:proofErr w:type="spellEnd"/>
+            <w:r>
+              <w:rPr>
+                <w:rFonts w:ascii="Latha" w:hAnsi="Latha" w:cs="Latha" w:hint="cs"/>
+                <w:sz w:val="28"/>
+                <w:szCs w:val="28"/>
+                <w:cs/>
+              </w:rPr>
+              <w:t>தே</w:t>
+            </w:r>
+            <w:r>
+              <w:rPr>
+                <w:rFonts w:ascii="BRH Tamil Tab Extra" w:hAnsi="BRH Tamil Tab Extra"/>
+                <w:b/>
+                <w:sz w:val="32"/>
+                <w:szCs w:val="28"/>
+              </w:rPr>
+              <w:t>…</w:t>
+            </w:r>
+            <w:r>
+              <w:rPr>
+                <w:b/>
+                <w:bCs/>
+                <w:position w:val="-12"/>
+                <w:sz w:val="28"/>
+                <w:szCs w:val="28"/>
+                <w:cs/>
+              </w:rPr>
+              <w:t>4</w:t>
+            </w:r>
+            <w:r>
+              <w:rPr>
+                <w:rFonts w:ascii="Latha" w:hAnsi="Latha" w:cs="Latha" w:hint="cs"/>
+                <w:sz w:val="28"/>
+                <w:szCs w:val="28"/>
+                <w:cs/>
+              </w:rPr>
+              <w:t>னுரி</w:t>
+            </w:r>
+            <w:r>
+              <w:rPr>
+                <w:rFonts w:ascii="BRH Tamil Tab Extra" w:hAnsi="BRH Tamil Tab Extra"/>
+                <w:b/>
+                <w:sz w:val="36"/>
+                <w:szCs w:val="28"/>
+              </w:rPr>
+              <w:t>†</w:t>
+            </w:r>
+            <w:r>
+              <w:rPr>
+                <w:rFonts w:ascii="Latha" w:hAnsi="Latha" w:cs="Latha" w:hint="cs"/>
+                <w:sz w:val="28"/>
+                <w:szCs w:val="28"/>
+                <w:cs/>
+              </w:rPr>
+              <w:t>வ</w:t>
+            </w:r>
+            <w:r>
+              <w:rPr>
+                <w:rFonts w:ascii="BRH Tamil Tab Extra" w:hAnsi="BRH Tamil Tab Extra"/>
+                <w:b/>
+                <w:sz w:val="32"/>
+                <w:szCs w:val="28"/>
+              </w:rPr>
+              <w:t>…</w:t>
+            </w:r>
           </w:p>
         </w:tc>
         <w:tc>
@@ -1900,116 +2264,153 @@
                 <w:szCs w:val="36"/>
               </w:rPr>
             </w:pPr>
-            <w:proofErr w:type="spellStart"/>
-            <w:r>
-              <w:rPr>
-                <w:rFonts w:ascii="BRH Devanagari Extra" w:hAnsi="BRH Devanagari Extra" w:cs="BRH Devanagari Extra"/>
-                <w:sz w:val="40"/>
-                <w:szCs w:val="40"/>
-                <w:lang w:bidi="ml-IN"/>
-              </w:rPr>
-              <w:t>mÉiÉå</w:t>
-            </w:r>
-            <w:proofErr w:type="spellEnd"/>
-            <w:r>
-              <w:rPr>
-                <w:rFonts w:ascii="BRH Malayalam Extra" w:hAnsi="BRH Malayalam Extra" w:cs="BRH Devanagari Extra"/>
-                <w:sz w:val="34"/>
-                <w:szCs w:val="40"/>
-                <w:lang w:bidi="ml-IN"/>
-              </w:rPr>
-              <w:t>–</w:t>
-            </w:r>
-            <w:r>
-              <w:rPr>
-                <w:rFonts w:ascii="BRH Devanagari Extra" w:hAnsi="BRH Devanagari Extra" w:cs="BRH Devanagari Extra"/>
-                <w:sz w:val="40"/>
-                <w:szCs w:val="40"/>
-                <w:lang w:bidi="ml-IN"/>
+            <w:r>
+              <w:rPr>
+                <w:rFonts w:ascii="Latha" w:hAnsi="Latha" w:cs="Latha" w:hint="cs"/>
+                <w:sz w:val="28"/>
+                <w:szCs w:val="28"/>
+                <w:cs/>
+              </w:rPr>
+              <w:t>மது</w:t>
+            </w:r>
+            <w:r>
+              <w:rPr>
+                <w:rFonts w:ascii="BRH Tamil Tab Extra" w:hAnsi="BRH Tamil Tab Extra"/>
+                <w:b/>
+                <w:sz w:val="36"/>
+                <w:szCs w:val="28"/>
+              </w:rPr>
+              <w:t>†</w:t>
+            </w:r>
+            <w:r>
+              <w:rPr>
+                <w:b/>
+                <w:bCs/>
+                <w:position w:val="-12"/>
+                <w:sz w:val="28"/>
+                <w:szCs w:val="28"/>
+                <w:cs/>
+              </w:rPr>
+              <w:t>4</w:t>
+            </w:r>
+            <w:r>
+              <w:rPr>
+                <w:rFonts w:ascii="Latha" w:hAnsi="Latha" w:cs="Latha" w:hint="cs"/>
+                <w:sz w:val="28"/>
+                <w:szCs w:val="28"/>
+                <w:cs/>
+              </w:rPr>
+              <w:t>மந்தமூ</w:t>
+            </w:r>
+            <w:r>
+              <w:rPr>
+                <w:rFonts w:ascii="BRH Tamil Tab Extra" w:hAnsi="BRH Tamil Tab Extra"/>
+                <w:b/>
+                <w:sz w:val="32"/>
+                <w:szCs w:val="28"/>
+              </w:rPr>
+              <w:t>…</w:t>
+            </w:r>
+            <w:r>
+              <w:rPr>
+                <w:rFonts w:ascii="Latha" w:hAnsi="Latha" w:cs="Latha" w:hint="cs"/>
+                <w:sz w:val="28"/>
+                <w:szCs w:val="28"/>
+                <w:cs/>
+              </w:rPr>
+              <w:t>ர்</w:t>
+            </w:r>
+            <w:r>
+              <w:rPr>
+                <w:rFonts w:ascii="Latha" w:hAnsi="Latha" w:cs="Latha" w:hint="cs"/>
+                <w:sz w:val="28"/>
+                <w:szCs w:val="28"/>
+                <w:highlight w:val="green"/>
+                <w:cs/>
+              </w:rPr>
+              <w:t>மின்</w:t>
+            </w:r>
+            <w:r>
+              <w:rPr>
+                <w:rFonts w:ascii="Kartika" w:hAnsi="Kartika" w:hint="cs"/>
+                <w:sz w:val="28"/>
+                <w:szCs w:val="28"/>
+                <w:cs/>
               </w:rPr>
               <w:t xml:space="preserve"> </w:t>
             </w:r>
-            <w:proofErr w:type="spellStart"/>
-            <w:r>
-              <w:rPr>
-                <w:rFonts w:ascii="BRH Devanagari Extra" w:hAnsi="BRH Devanagari Extra" w:cs="BRH Devanagari Extra"/>
-                <w:sz w:val="40"/>
-                <w:szCs w:val="40"/>
-                <w:lang w:bidi="ml-IN"/>
-              </w:rPr>
-              <w:t>qÉkÉÑþqÉliÉqÉÔ</w:t>
-            </w:r>
-            <w:proofErr w:type="spellEnd"/>
-            <w:r>
-              <w:rPr>
-                <w:rFonts w:ascii="BRH Malayalam Extra" w:hAnsi="BRH Malayalam Extra" w:cs="BRH Devanagari Extra"/>
-                <w:sz w:val="34"/>
-                <w:szCs w:val="40"/>
-                <w:lang w:bidi="ml-IN"/>
-              </w:rPr>
-              <w:t>–</w:t>
-            </w:r>
-            <w:proofErr w:type="spellStart"/>
-            <w:r>
-              <w:rPr>
-                <w:rFonts w:ascii="BRH Devanagari Extra" w:hAnsi="BRH Devanagari Extra" w:cs="BRH Devanagari Extra"/>
-                <w:sz w:val="40"/>
-                <w:szCs w:val="40"/>
-                <w:highlight w:val="green"/>
-                <w:lang w:bidi="ml-IN"/>
-              </w:rPr>
-              <w:t>ÍqÉï</w:t>
-            </w:r>
-            <w:r>
-              <w:rPr>
-                <w:rFonts w:ascii="BRH Devanagari Extra" w:hAnsi="BRH Devanagari Extra" w:cs="BRH Devanagari Extra"/>
-                <w:sz w:val="40"/>
-                <w:szCs w:val="40"/>
-                <w:lang w:bidi="ml-IN"/>
-              </w:rPr>
-              <w:t>Ç</w:t>
-            </w:r>
-            <w:proofErr w:type="spellEnd"/>
-            <w:r>
-              <w:rPr>
-                <w:rFonts w:ascii="BRH Devanagari Extra" w:hAnsi="BRH Devanagari Extra" w:cs="BRH Devanagari Extra"/>
-                <w:sz w:val="40"/>
-                <w:szCs w:val="40"/>
-                <w:lang w:bidi="ml-IN"/>
+            <w:r>
+              <w:rPr>
+                <w:rFonts w:ascii="Latha" w:hAnsi="Latha" w:cs="Latha" w:hint="cs"/>
+                <w:sz w:val="28"/>
+                <w:szCs w:val="28"/>
+                <w:cs/>
+              </w:rPr>
+              <w:t>தே</w:t>
+            </w:r>
+            <w:r>
+              <w:rPr>
+                <w:rFonts w:ascii="BRH Tamil Tab Extra" w:hAnsi="BRH Tamil Tab Extra"/>
+                <w:b/>
+                <w:sz w:val="32"/>
+                <w:szCs w:val="28"/>
+              </w:rPr>
+              <w:t>…</w:t>
+            </w:r>
+            <w:r>
+              <w:rPr>
+                <w:b/>
+                <w:bCs/>
+                <w:position w:val="-12"/>
+                <w:sz w:val="28"/>
+                <w:szCs w:val="28"/>
+                <w:cs/>
+              </w:rPr>
+              <w:t>4</w:t>
+            </w:r>
+            <w:r>
+              <w:rPr>
+                <w:rFonts w:ascii="Latha" w:hAnsi="Latha" w:cs="Latha" w:hint="cs"/>
+                <w:sz w:val="28"/>
+                <w:szCs w:val="28"/>
+                <w:cs/>
+              </w:rPr>
+              <w:t>னுரி</w:t>
+            </w:r>
+            <w:r>
+              <w:rPr>
+                <w:rFonts w:ascii="BRH Tamil Tab Extra" w:hAnsi="BRH Tamil Tab Extra"/>
+                <w:b/>
+                <w:sz w:val="36"/>
+                <w:szCs w:val="28"/>
+              </w:rPr>
+              <w:t>†</w:t>
+            </w:r>
+            <w:r>
+              <w:rPr>
+                <w:rFonts w:ascii="Latha" w:hAnsi="Latha" w:cs="Latha" w:hint="cs"/>
+                <w:sz w:val="28"/>
+                <w:szCs w:val="28"/>
+                <w:cs/>
+              </w:rPr>
+              <w:t>வ</w:t>
+            </w:r>
+            <w:r>
+              <w:rPr>
+                <w:rFonts w:ascii="BRH Tamil Tab Extra" w:hAnsi="BRH Tamil Tab Extra"/>
+                <w:b/>
+                <w:sz w:val="32"/>
+                <w:szCs w:val="28"/>
+              </w:rPr>
+              <w:t>…</w:t>
+            </w:r>
+            <w:r>
+              <w:rPr>
+                <w:sz w:val="28"/>
+                <w:szCs w:val="28"/>
               </w:rPr>
               <w:t xml:space="preserve"> </w:t>
             </w:r>
-            <w:proofErr w:type="spellStart"/>
-            <w:r>
-              <w:rPr>
-                <w:rFonts w:ascii="BRH Devanagari Extra" w:hAnsi="BRH Devanagari Extra" w:cs="BRH Devanagari Extra"/>
-                <w:sz w:val="40"/>
-                <w:szCs w:val="40"/>
-                <w:lang w:bidi="ml-IN"/>
-              </w:rPr>
-              <w:t>kÉå</w:t>
-            </w:r>
-            <w:proofErr w:type="spellEnd"/>
-            <w:r>
-              <w:rPr>
-                <w:rFonts w:ascii="BRH Malayalam Extra" w:hAnsi="BRH Malayalam Extra" w:cs="BRH Devanagari Extra"/>
-                <w:sz w:val="34"/>
-                <w:szCs w:val="40"/>
-                <w:lang w:bidi="ml-IN"/>
-              </w:rPr>
-              <w:t>–</w:t>
-            </w:r>
-            <w:proofErr w:type="spellStart"/>
-            <w:r>
-              <w:rPr>
-                <w:rFonts w:ascii="BRH Devanagari Extra" w:hAnsi="BRH Devanagari Extra" w:cs="BRH Devanagari Extra"/>
-                <w:sz w:val="40"/>
-                <w:szCs w:val="40"/>
-                <w:lang w:bidi="ml-IN"/>
-              </w:rPr>
-              <w:t>lÉÑËUþuÉ</w:t>
-            </w:r>
-            <w:proofErr w:type="spellEnd"/>
             <w:r>
               <w:rPr>
                 <w:rFonts w:ascii="BRH Devanagari Extra" w:hAnsi="BRH Devanagari Extra" w:cs="BRH Devanagari Extra"/>
@@ -2657,6 +3058,7 @@
     <w:lsdException w:name="HTML Sample" w:semiHidden="1" w:unhideWhenUsed="1"/>
     <w:lsdException w:name="HTML Typewriter" w:semiHidden="1" w:unhideWhenUsed="1"/>
     <w:lsdException w:name="HTML Variable" w:semiHidden="1" w:unhideWhenUsed="1"/>
+    <w:lsdException w:name="Normal Table" w:semiHidden="1" w:unhideWhenUsed="1"/>
     <w:lsdException w:name="annotation subject" w:semiHidden="1" w:unhideWhenUsed="1"/>
     <w:lsdException w:name="No List" w:semiHidden="1" w:unhideWhenUsed="1"/>
     <w:lsdException w:name="Outline List 1" w:semiHidden="1" w:unhideWhenUsed="1"/>
@@ -2699,8 +3101,11 @@
     <w:lsdException w:name="Table Contemporary" w:semiHidden="1" w:unhideWhenUsed="1"/>
     <w:lsdException w:name="Table Elegant" w:semiHidden="1" w:unhideWhenUsed="1"/>
     <w:lsdException w:name="Table Professional" w:semiHidden="1" w:unhideWhenUsed="1"/>
+    <w:lsdException w:name="Table Subtle 1" w:semiHidden="1" w:unhideWhenUsed="1"/>
     <w:lsdException w:name="Table Subtle 2" w:semiHidden="1" w:unhideWhenUsed="1"/>
     <w:lsdException w:name="Table Web 1" w:semiHidden="1" w:unhideWhenUsed="1"/>
+    <w:lsdException w:name="Table Web 2" w:semiHidden="1" w:unhideWhenUsed="1"/>
+    <w:lsdException w:name="Table Web 3" w:semiHidden="1" w:unhideWhenUsed="1"/>
     <w:lsdException w:name="Balloon Text" w:semiHidden="1" w:unhideWhenUsed="1"/>
     <w:lsdException w:name="Table Grid" w:uiPriority="59"/>
     <w:lsdException w:name="Table Theme" w:semiHidden="1" w:unhideWhenUsed="1"/>

</xml_diff>

<commit_message>
EAK Tamil files final
</commit_message>
<xml_diff>
--- a/ekAgni/Ekaagni Kaandam Tamil corrections.docx
+++ b/ekAgni/Ekaagni Kaandam Tamil corrections.docx
@@ -13,7 +13,6 @@
           <w:u w:val="single"/>
         </w:rPr>
       </w:pPr>
-      <w:proofErr w:type="spellStart"/>
       <w:r>
         <w:rPr>
           <w:b/>
@@ -22,41 +21,7 @@
           <w:szCs w:val="32"/>
           <w:u w:val="single"/>
         </w:rPr>
-        <w:t>Ekaagni</w:t>
-      </w:r>
-      <w:proofErr w:type="spellEnd"/>
-      <w:r>
-        <w:rPr>
-          <w:b/>
-          <w:bCs/>
-          <w:sz w:val="32"/>
-          <w:szCs w:val="32"/>
-          <w:u w:val="single"/>
-        </w:rPr>
-        <w:t xml:space="preserve"> </w:t>
-      </w:r>
-      <w:proofErr w:type="spellStart"/>
-      <w:proofErr w:type="gramStart"/>
-      <w:r>
-        <w:rPr>
-          <w:b/>
-          <w:bCs/>
-          <w:sz w:val="32"/>
-          <w:szCs w:val="32"/>
-          <w:u w:val="single"/>
-        </w:rPr>
-        <w:t>kaadam</w:t>
-      </w:r>
-      <w:proofErr w:type="spellEnd"/>
-      <w:r>
-        <w:rPr>
-          <w:b/>
-          <w:bCs/>
-          <w:sz w:val="32"/>
-          <w:szCs w:val="32"/>
-          <w:u w:val="single"/>
-        </w:rPr>
-        <w:t xml:space="preserve"> </w:t>
+        <w:t xml:space="preserve">Ekaagni kaadam </w:t>
       </w:r>
       <w:r>
         <w:rPr>
@@ -66,18 +31,7 @@
           <w:szCs w:val="32"/>
           <w:u w:val="single"/>
         </w:rPr>
-        <w:t xml:space="preserve"> –</w:t>
-      </w:r>
-      <w:proofErr w:type="gramEnd"/>
-      <w:r>
-        <w:rPr>
-          <w:b/>
-          <w:bCs/>
-          <w:sz w:val="32"/>
-          <w:szCs w:val="32"/>
-          <w:u w:val="single"/>
-        </w:rPr>
-        <w:t xml:space="preserve"> </w:t>
+        <w:t xml:space="preserve"> – </w:t>
       </w:r>
       <w:r>
         <w:rPr>
@@ -127,7 +81,17 @@
           <w:szCs w:val="32"/>
           <w:u w:val="single"/>
         </w:rPr>
-        <w:t>30</w:t>
+        <w:t>3</w:t>
+      </w:r>
+      <w:r>
+        <w:rPr>
+          <w:b/>
+          <w:bCs/>
+          <w:sz w:val="32"/>
+          <w:szCs w:val="32"/>
+          <w:u w:val="single"/>
+        </w:rPr>
+        <w:t>1</w:t>
       </w:r>
       <w:r>
         <w:rPr>
@@ -1262,7 +1226,6 @@
           <w:u w:val="single"/>
         </w:rPr>
       </w:pPr>
-      <w:proofErr w:type="spellStart"/>
       <w:r>
         <w:rPr>
           <w:b/>
@@ -1271,20 +1234,8 @@
           <w:szCs w:val="32"/>
           <w:u w:val="single"/>
         </w:rPr>
-        <w:t>Ekaagni</w:t>
+        <w:t xml:space="preserve">Ekaagni </w:t>
       </w:r>
-      <w:proofErr w:type="spellEnd"/>
-      <w:r>
-        <w:rPr>
-          <w:b/>
-          <w:bCs/>
-          <w:sz w:val="32"/>
-          <w:szCs w:val="32"/>
-          <w:u w:val="single"/>
-        </w:rPr>
-        <w:t xml:space="preserve"> </w:t>
-      </w:r>
-      <w:proofErr w:type="spellStart"/>
       <w:proofErr w:type="gramStart"/>
       <w:r>
         <w:rPr>
@@ -1314,18 +1265,7 @@
           <w:szCs w:val="32"/>
           <w:u w:val="single"/>
         </w:rPr>
-        <w:t>am</w:t>
-      </w:r>
-      <w:proofErr w:type="spellEnd"/>
-      <w:r>
-        <w:rPr>
-          <w:b/>
-          <w:bCs/>
-          <w:sz w:val="32"/>
-          <w:szCs w:val="32"/>
-          <w:u w:val="single"/>
-        </w:rPr>
-        <w:t xml:space="preserve"> </w:t>
+        <w:t xml:space="preserve">am </w:t>
       </w:r>
       <w:r>
         <w:rPr>
@@ -2314,27 +2254,7 @@
                 <w:sz w:val="32"/>
                 <w:szCs w:val="32"/>
               </w:rPr>
-              <w:t>“</w:t>
-            </w:r>
-            <w:proofErr w:type="spellStart"/>
-            <w:r>
-              <w:rPr>
-                <w:b/>
-                <w:bCs/>
-                <w:sz w:val="32"/>
-                <w:szCs w:val="32"/>
-              </w:rPr>
-              <w:t>stam</w:t>
-            </w:r>
-            <w:proofErr w:type="spellEnd"/>
-            <w:r>
-              <w:rPr>
-                <w:b/>
-                <w:bCs/>
-                <w:sz w:val="32"/>
-                <w:szCs w:val="32"/>
-              </w:rPr>
-              <w:t>”</w:t>
+              <w:t>“stam”</w:t>
             </w:r>
             <w:r>
               <w:rPr>
@@ -3693,7 +3613,6 @@
               </w:rPr>
               <w:t>(</w:t>
             </w:r>
-            <w:proofErr w:type="spellStart"/>
             <w:r>
               <w:rPr>
                 <w:b/>
@@ -3703,7 +3622,6 @@
               </w:rPr>
               <w:t>swaritam</w:t>
             </w:r>
-            <w:proofErr w:type="spellEnd"/>
             <w:r>
               <w:rPr>
                 <w:rFonts w:ascii="BRH Devanagari Extra" w:hAnsi="BRH Devanagari Extra" w:cs="BRH Devanagari Extra"/>

</xml_diff>